<commit_message>
Actualización - Acceso al Usuario IAM
</commit_message>
<xml_diff>
--- a/CONFIGURACION DE AWS (1).docx
+++ b/CONFIGURACION DE AWS (1).docx
@@ -1687,6 +1687,7 @@
       <w:r>
         <w:rPr>
           <w:rFonts w:ascii="Times New Roman" w:hAnsi="Times New Roman" w:cs="Times New Roman"/>
+          <w:noProof/>
           <w:sz w:val="28"/>
           <w:szCs w:val="28"/>
           <w:lang w:val="es-MX" w:eastAsia="es-CO"/>
@@ -1882,7 +1883,7 @@
           <w:noProof/>
         </w:rPr>
         <w:drawing>
-          <wp:inline distT="0" distB="0" distL="0" distR="0" wp14:anchorId="40A408A0" wp14:editId="28E3E7B7">
+          <wp:inline distT="0" distB="0" distL="0" distR="0" wp14:anchorId="40A408A0" wp14:editId="0F9EE35A">
             <wp:extent cx="6400800" cy="3176270"/>
             <wp:effectExtent l="0" t="0" r="0" b="5080"/>
             <wp:docPr id="571233271" name="Imagen 3"/>
@@ -2084,7 +2085,6 @@
         <w:t xml:space="preserve"> </w:t>
       </w:r>
       <w:proofErr w:type="spellStart"/>
-      <w:proofErr w:type="gramStart"/>
       <w:r>
         <w:rPr>
           <w:rFonts w:ascii="Times New Roman" w:hAnsi="Times New Roman" w:cs="Times New Roman"/>
@@ -2094,9 +2094,9 @@
           <w:szCs w:val="24"/>
           <w:lang w:val="en-US" w:eastAsia="es-CO"/>
         </w:rPr>
-        <w:t>arn:aws</w:t>
-      </w:r>
-      <w:proofErr w:type="gramEnd"/>
+        <w:t>arn:aws:iam</w:t>
+      </w:r>
+      <w:proofErr w:type="spellEnd"/>
       <w:r>
         <w:rPr>
           <w:rFonts w:ascii="Times New Roman" w:hAnsi="Times New Roman" w:cs="Times New Roman"/>
@@ -2106,9 +2106,9 @@
           <w:szCs w:val="24"/>
           <w:lang w:val="en-US" w:eastAsia="es-CO"/>
         </w:rPr>
-        <w:t>:</w:t>
-      </w:r>
-      <w:proofErr w:type="gramStart"/>
+        <w:t>::648098100543:role/</w:t>
+      </w:r>
+      <w:proofErr w:type="spellStart"/>
       <w:r>
         <w:rPr>
           <w:rFonts w:ascii="Times New Roman" w:hAnsi="Times New Roman" w:cs="Times New Roman"/>
@@ -2118,7 +2118,7 @@
           <w:szCs w:val="24"/>
           <w:lang w:val="en-US" w:eastAsia="es-CO"/>
         </w:rPr>
-        <w:t>iam</w:t>
+        <w:t>rol</w:t>
       </w:r>
       <w:proofErr w:type="spellEnd"/>
       <w:r>
@@ -2130,9 +2130,9 @@
           <w:szCs w:val="24"/>
           <w:lang w:val="en-US" w:eastAsia="es-CO"/>
         </w:rPr>
-        <w:t>::648098100543:role</w:t>
-      </w:r>
-      <w:proofErr w:type="gramEnd"/>
+        <w:t>-</w:t>
+      </w:r>
+      <w:proofErr w:type="spellStart"/>
       <w:r>
         <w:rPr>
           <w:rFonts w:ascii="Times New Roman" w:hAnsi="Times New Roman" w:cs="Times New Roman"/>
@@ -2142,9 +2142,9 @@
           <w:szCs w:val="24"/>
           <w:lang w:val="en-US" w:eastAsia="es-CO"/>
         </w:rPr>
-        <w:t>/</w:t>
-      </w:r>
-      <w:proofErr w:type="spellStart"/>
+        <w:t>cumplimiento</w:t>
+      </w:r>
+      <w:proofErr w:type="spellEnd"/>
       <w:r>
         <w:rPr>
           <w:rFonts w:ascii="Times New Roman" w:hAnsi="Times New Roman" w:cs="Times New Roman"/>
@@ -2154,10 +2154,11 @@
           <w:szCs w:val="24"/>
           <w:lang w:val="en-US" w:eastAsia="es-CO"/>
         </w:rPr>
-        <w:t>rol</w:t>
-      </w:r>
-      <w:proofErr w:type="spellEnd"/>
-      <w:r>
+        <w:t>-CaviedesMolina --role-session-name auditor-prueba2</w:t>
+      </w:r>
+    </w:p>
+    <w:p>
+      <w:pPr>
         <w:rPr>
           <w:rFonts w:ascii="Times New Roman" w:hAnsi="Times New Roman" w:cs="Times New Roman"/>
           <w:i/>
@@ -2166,10 +2167,83 @@
           <w:szCs w:val="24"/>
           <w:lang w:val="en-US" w:eastAsia="es-CO"/>
         </w:rPr>
-        <w:t>-</w:t>
-      </w:r>
+      </w:pPr>
+    </w:p>
+    <w:p>
+      <w:pPr>
+        <w:ind w:firstLine="720"/>
+        <w:rPr>
+          <w:rFonts w:ascii="Times New Roman" w:hAnsi="Times New Roman" w:cs="Times New Roman"/>
+          <w:b/>
+          <w:bCs/>
+          <w:sz w:val="24"/>
+          <w:szCs w:val="24"/>
+          <w:lang w:val="en-US" w:eastAsia="es-CO"/>
+        </w:rPr>
+      </w:pPr>
       <w:proofErr w:type="spellStart"/>
       <w:r>
+        <w:rPr>
+          <w:rFonts w:ascii="Times New Roman" w:hAnsi="Times New Roman" w:cs="Times New Roman"/>
+          <w:b/>
+          <w:bCs/>
+          <w:sz w:val="24"/>
+          <w:szCs w:val="24"/>
+          <w:lang w:val="en-US" w:eastAsia="es-CO"/>
+        </w:rPr>
+        <w:t>Resultado</w:t>
+      </w:r>
+      <w:proofErr w:type="spellEnd"/>
+      <w:r>
+        <w:rPr>
+          <w:rFonts w:ascii="Times New Roman" w:hAnsi="Times New Roman" w:cs="Times New Roman"/>
+          <w:b/>
+          <w:bCs/>
+          <w:sz w:val="24"/>
+          <w:szCs w:val="24"/>
+          <w:lang w:val="en-US" w:eastAsia="es-CO"/>
+        </w:rPr>
+        <w:t xml:space="preserve"> </w:t>
+      </w:r>
+      <w:proofErr w:type="spellStart"/>
+      <w:r>
+        <w:rPr>
+          <w:rFonts w:ascii="Times New Roman" w:hAnsi="Times New Roman" w:cs="Times New Roman"/>
+          <w:b/>
+          <w:bCs/>
+          <w:sz w:val="24"/>
+          <w:szCs w:val="24"/>
+          <w:lang w:val="en-US" w:eastAsia="es-CO"/>
+        </w:rPr>
+        <w:t>exitoso</w:t>
+      </w:r>
+      <w:proofErr w:type="spellEnd"/>
+      <w:r>
+        <w:rPr>
+          <w:rFonts w:ascii="Times New Roman" w:hAnsi="Times New Roman" w:cs="Times New Roman"/>
+          <w:b/>
+          <w:bCs/>
+          <w:sz w:val="24"/>
+          <w:szCs w:val="24"/>
+          <w:lang w:val="en-US" w:eastAsia="es-CO"/>
+        </w:rPr>
+        <w:t>:</w:t>
+      </w:r>
+    </w:p>
+    <w:p>
+      <w:pPr>
+        <w:rPr>
+          <w:rFonts w:ascii="Times New Roman" w:hAnsi="Times New Roman" w:cs="Times New Roman"/>
+          <w:b/>
+          <w:bCs/>
+          <w:sz w:val="24"/>
+          <w:szCs w:val="24"/>
+          <w:lang w:val="en-US" w:eastAsia="es-CO"/>
+        </w:rPr>
+      </w:pPr>
+    </w:p>
+    <w:p>
+      <w:pPr>
         <w:rPr>
           <w:rFonts w:ascii="Times New Roman" w:hAnsi="Times New Roman" w:cs="Times New Roman"/>
           <w:i/>
@@ -2178,9 +2252,7 @@
           <w:szCs w:val="24"/>
           <w:lang w:val="en-US" w:eastAsia="es-CO"/>
         </w:rPr>
-        <w:t>cumplimiento</w:t>
-      </w:r>
-      <w:proofErr w:type="spellEnd"/>
+      </w:pPr>
       <w:r>
         <w:rPr>
           <w:rFonts w:ascii="Times New Roman" w:hAnsi="Times New Roman" w:cs="Times New Roman"/>
@@ -2190,7 +2262,7 @@
           <w:szCs w:val="24"/>
           <w:lang w:val="en-US" w:eastAsia="es-CO"/>
         </w:rPr>
-        <w:t>-CaviedesMolina --role-session-name auditor-prueba2</w:t>
+        <w:t>{</w:t>
       </w:r>
     </w:p>
     <w:p>
@@ -2204,572 +2276,412 @@
           <w:lang w:val="en-US" w:eastAsia="es-CO"/>
         </w:rPr>
       </w:pPr>
-    </w:p>
-    <w:p>
-      <w:pPr>
-        <w:ind w:firstLine="720"/>
+      <w:r>
+        <w:rPr>
+          <w:rFonts w:ascii="Times New Roman" w:hAnsi="Times New Roman" w:cs="Times New Roman"/>
+          <w:i/>
+          <w:iCs/>
+          <w:sz w:val="24"/>
+          <w:szCs w:val="24"/>
+          <w:lang w:val="en-US" w:eastAsia="es-CO"/>
+        </w:rPr>
+        <w:t xml:space="preserve">    "Credentials": {</w:t>
+      </w:r>
+    </w:p>
+    <w:p>
+      <w:pPr>
+        <w:rPr>
+          <w:rFonts w:ascii="Times New Roman" w:hAnsi="Times New Roman" w:cs="Times New Roman"/>
+          <w:i/>
+          <w:iCs/>
+          <w:sz w:val="24"/>
+          <w:szCs w:val="24"/>
+          <w:lang w:val="en-US" w:eastAsia="es-CO"/>
+        </w:rPr>
+      </w:pPr>
+      <w:r>
+        <w:rPr>
+          <w:rFonts w:ascii="Times New Roman" w:hAnsi="Times New Roman" w:cs="Times New Roman"/>
+          <w:i/>
+          <w:iCs/>
+          <w:sz w:val="24"/>
+          <w:szCs w:val="24"/>
+          <w:lang w:val="en-US" w:eastAsia="es-CO"/>
+        </w:rPr>
+        <w:t xml:space="preserve">        "</w:t>
+      </w:r>
+      <w:proofErr w:type="spellStart"/>
+      <w:r>
+        <w:rPr>
+          <w:rFonts w:ascii="Times New Roman" w:hAnsi="Times New Roman" w:cs="Times New Roman"/>
+          <w:i/>
+          <w:iCs/>
+          <w:sz w:val="24"/>
+          <w:szCs w:val="24"/>
+          <w:lang w:val="en-US" w:eastAsia="es-CO"/>
+        </w:rPr>
+        <w:t>AccessKeyId</w:t>
+      </w:r>
+      <w:proofErr w:type="spellEnd"/>
+      <w:r>
+        <w:rPr>
+          <w:rFonts w:ascii="Times New Roman" w:hAnsi="Times New Roman" w:cs="Times New Roman"/>
+          <w:i/>
+          <w:iCs/>
+          <w:sz w:val="24"/>
+          <w:szCs w:val="24"/>
+          <w:lang w:val="en-US" w:eastAsia="es-CO"/>
+        </w:rPr>
+        <w:t>": "ASIA...",</w:t>
+      </w:r>
+    </w:p>
+    <w:p>
+      <w:pPr>
+        <w:rPr>
+          <w:rFonts w:ascii="Times New Roman" w:hAnsi="Times New Roman" w:cs="Times New Roman"/>
+          <w:i/>
+          <w:iCs/>
+          <w:sz w:val="24"/>
+          <w:szCs w:val="24"/>
+          <w:lang w:val="en-US" w:eastAsia="es-CO"/>
+        </w:rPr>
+      </w:pPr>
+      <w:r>
+        <w:rPr>
+          <w:rFonts w:ascii="Times New Roman" w:hAnsi="Times New Roman" w:cs="Times New Roman"/>
+          <w:i/>
+          <w:iCs/>
+          <w:sz w:val="24"/>
+          <w:szCs w:val="24"/>
+          <w:lang w:val="en-US" w:eastAsia="es-CO"/>
+        </w:rPr>
+        <w:t xml:space="preserve">        "</w:t>
+      </w:r>
+      <w:proofErr w:type="spellStart"/>
+      <w:r>
+        <w:rPr>
+          <w:rFonts w:ascii="Times New Roman" w:hAnsi="Times New Roman" w:cs="Times New Roman"/>
+          <w:i/>
+          <w:iCs/>
+          <w:sz w:val="24"/>
+          <w:szCs w:val="24"/>
+          <w:lang w:val="en-US" w:eastAsia="es-CO"/>
+        </w:rPr>
+        <w:t>SecretAccessKey</w:t>
+      </w:r>
+      <w:proofErr w:type="spellEnd"/>
+      <w:r>
+        <w:rPr>
+          <w:rFonts w:ascii="Times New Roman" w:hAnsi="Times New Roman" w:cs="Times New Roman"/>
+          <w:i/>
+          <w:iCs/>
+          <w:sz w:val="24"/>
+          <w:szCs w:val="24"/>
+          <w:lang w:val="en-US" w:eastAsia="es-CO"/>
+        </w:rPr>
+        <w:t>": "e1gY7wFaxkvmkKXBKkcbvK7pe...",</w:t>
+      </w:r>
+    </w:p>
+    <w:p>
+      <w:pPr>
+        <w:rPr>
+          <w:rFonts w:ascii="Times New Roman" w:hAnsi="Times New Roman" w:cs="Times New Roman"/>
+          <w:i/>
+          <w:iCs/>
+          <w:sz w:val="24"/>
+          <w:szCs w:val="24"/>
+          <w:lang w:val="en-US" w:eastAsia="es-CO"/>
+        </w:rPr>
+      </w:pPr>
+      <w:r>
+        <w:rPr>
+          <w:rFonts w:ascii="Times New Roman" w:hAnsi="Times New Roman" w:cs="Times New Roman"/>
+          <w:i/>
+          <w:iCs/>
+          <w:sz w:val="24"/>
+          <w:szCs w:val="24"/>
+          <w:lang w:val="en-US" w:eastAsia="es-CO"/>
+        </w:rPr>
+        <w:t xml:space="preserve">        "</w:t>
+      </w:r>
+      <w:proofErr w:type="spellStart"/>
+      <w:r>
+        <w:rPr>
+          <w:rFonts w:ascii="Times New Roman" w:hAnsi="Times New Roman" w:cs="Times New Roman"/>
+          <w:i/>
+          <w:iCs/>
+          <w:sz w:val="24"/>
+          <w:szCs w:val="24"/>
+          <w:lang w:val="en-US" w:eastAsia="es-CO"/>
+        </w:rPr>
+        <w:t>SessionToken</w:t>
+      </w:r>
+      <w:proofErr w:type="spellEnd"/>
+      <w:r>
+        <w:rPr>
+          <w:rFonts w:ascii="Times New Roman" w:hAnsi="Times New Roman" w:cs="Times New Roman"/>
+          <w:i/>
+          <w:iCs/>
+          <w:sz w:val="24"/>
+          <w:szCs w:val="24"/>
+          <w:lang w:val="en-US" w:eastAsia="es-CO"/>
+        </w:rPr>
+        <w:t>": "IQoJb3JpZ2luX2VjEDUaCXVzLWVhc3QtMSJG...",</w:t>
+      </w:r>
+    </w:p>
+    <w:p>
+      <w:pPr>
+        <w:rPr>
+          <w:rFonts w:ascii="Times New Roman" w:hAnsi="Times New Roman" w:cs="Times New Roman"/>
+          <w:i/>
+          <w:iCs/>
+          <w:sz w:val="24"/>
+          <w:szCs w:val="24"/>
+          <w:lang w:val="en-US" w:eastAsia="es-CO"/>
+        </w:rPr>
+      </w:pPr>
+      <w:r>
+        <w:rPr>
+          <w:rFonts w:ascii="Times New Roman" w:hAnsi="Times New Roman" w:cs="Times New Roman"/>
+          <w:i/>
+          <w:iCs/>
+          <w:sz w:val="24"/>
+          <w:szCs w:val="24"/>
+          <w:lang w:val="en-US" w:eastAsia="es-CO"/>
+        </w:rPr>
+        <w:t xml:space="preserve">        "Expiration": "2025-10-09T06:01:42+00:00"</w:t>
+      </w:r>
+    </w:p>
+    <w:p>
+      <w:pPr>
+        <w:rPr>
+          <w:rFonts w:ascii="Times New Roman" w:hAnsi="Times New Roman" w:cs="Times New Roman"/>
+          <w:i/>
+          <w:iCs/>
+          <w:sz w:val="24"/>
+          <w:szCs w:val="24"/>
+          <w:lang w:val="en-US" w:eastAsia="es-CO"/>
+        </w:rPr>
+      </w:pPr>
+      <w:r>
+        <w:rPr>
+          <w:rFonts w:ascii="Times New Roman" w:hAnsi="Times New Roman" w:cs="Times New Roman"/>
+          <w:i/>
+          <w:iCs/>
+          <w:sz w:val="24"/>
+          <w:szCs w:val="24"/>
+          <w:lang w:val="en-US" w:eastAsia="es-CO"/>
+        </w:rPr>
+        <w:t xml:space="preserve">    },</w:t>
+      </w:r>
+    </w:p>
+    <w:p>
+      <w:pPr>
+        <w:rPr>
+          <w:rFonts w:ascii="Times New Roman" w:hAnsi="Times New Roman" w:cs="Times New Roman"/>
+          <w:i/>
+          <w:iCs/>
+          <w:sz w:val="24"/>
+          <w:szCs w:val="24"/>
+          <w:lang w:val="en-US" w:eastAsia="es-CO"/>
+        </w:rPr>
+      </w:pPr>
+      <w:r>
+        <w:rPr>
+          <w:rFonts w:ascii="Times New Roman" w:hAnsi="Times New Roman" w:cs="Times New Roman"/>
+          <w:i/>
+          <w:iCs/>
+          <w:sz w:val="24"/>
+          <w:szCs w:val="24"/>
+          <w:lang w:val="en-US" w:eastAsia="es-CO"/>
+        </w:rPr>
+        <w:t xml:space="preserve">    "</w:t>
+      </w:r>
+      <w:proofErr w:type="spellStart"/>
+      <w:r>
+        <w:rPr>
+          <w:rFonts w:ascii="Times New Roman" w:hAnsi="Times New Roman" w:cs="Times New Roman"/>
+          <w:i/>
+          <w:iCs/>
+          <w:sz w:val="24"/>
+          <w:szCs w:val="24"/>
+          <w:lang w:val="en-US" w:eastAsia="es-CO"/>
+        </w:rPr>
+        <w:t>AssumedRoleUser</w:t>
+      </w:r>
+      <w:proofErr w:type="spellEnd"/>
+      <w:r>
+        <w:rPr>
+          <w:rFonts w:ascii="Times New Roman" w:hAnsi="Times New Roman" w:cs="Times New Roman"/>
+          <w:i/>
+          <w:iCs/>
+          <w:sz w:val="24"/>
+          <w:szCs w:val="24"/>
+          <w:lang w:val="en-US" w:eastAsia="es-CO"/>
+        </w:rPr>
+        <w:t>": {</w:t>
+      </w:r>
+    </w:p>
+    <w:p>
+      <w:pPr>
+        <w:rPr>
+          <w:rFonts w:ascii="Times New Roman" w:hAnsi="Times New Roman" w:cs="Times New Roman"/>
+          <w:i/>
+          <w:iCs/>
+          <w:sz w:val="24"/>
+          <w:szCs w:val="24"/>
+          <w:lang w:val="es-MX" w:eastAsia="es-CO"/>
+        </w:rPr>
+      </w:pPr>
+      <w:r>
+        <w:rPr>
+          <w:rFonts w:ascii="Times New Roman" w:hAnsi="Times New Roman" w:cs="Times New Roman"/>
+          <w:i/>
+          <w:iCs/>
+          <w:sz w:val="24"/>
+          <w:szCs w:val="24"/>
+          <w:lang w:val="en-US" w:eastAsia="es-CO"/>
+        </w:rPr>
+        <w:t xml:space="preserve">        </w:t>
+      </w:r>
+      <w:r>
+        <w:rPr>
+          <w:rFonts w:ascii="Times New Roman" w:hAnsi="Times New Roman" w:cs="Times New Roman"/>
+          <w:i/>
+          <w:iCs/>
+          <w:sz w:val="24"/>
+          <w:szCs w:val="24"/>
+          <w:lang w:val="es-MX" w:eastAsia="es-CO"/>
+        </w:rPr>
+        <w:t>"</w:t>
+      </w:r>
+      <w:proofErr w:type="spellStart"/>
+      <w:r>
+        <w:rPr>
+          <w:rFonts w:ascii="Times New Roman" w:hAnsi="Times New Roman" w:cs="Times New Roman"/>
+          <w:i/>
+          <w:iCs/>
+          <w:sz w:val="24"/>
+          <w:szCs w:val="24"/>
+          <w:lang w:val="es-MX" w:eastAsia="es-CO"/>
+        </w:rPr>
+        <w:t>AssumedRoleId</w:t>
+      </w:r>
+      <w:proofErr w:type="spellEnd"/>
+      <w:r>
+        <w:rPr>
+          <w:rFonts w:ascii="Times New Roman" w:hAnsi="Times New Roman" w:cs="Times New Roman"/>
+          <w:i/>
+          <w:iCs/>
+          <w:sz w:val="24"/>
+          <w:szCs w:val="24"/>
+          <w:lang w:val="es-MX" w:eastAsia="es-CO"/>
+        </w:rPr>
+        <w:t>": "AROAZNZNIGU75DMRFK5PT:auditor-prueba1",</w:t>
+      </w:r>
+    </w:p>
+    <w:p>
+      <w:pPr>
+        <w:rPr>
+          <w:rFonts w:ascii="Times New Roman" w:hAnsi="Times New Roman" w:cs="Times New Roman"/>
+          <w:i/>
+          <w:iCs/>
+          <w:sz w:val="24"/>
+          <w:szCs w:val="24"/>
+          <w:lang w:val="es-MX" w:eastAsia="es-CO"/>
+        </w:rPr>
+      </w:pPr>
+      <w:r>
+        <w:rPr>
+          <w:rFonts w:ascii="Times New Roman" w:hAnsi="Times New Roman" w:cs="Times New Roman"/>
+          <w:i/>
+          <w:iCs/>
+          <w:sz w:val="24"/>
+          <w:szCs w:val="24"/>
+          <w:lang w:val="es-MX" w:eastAsia="es-CO"/>
+        </w:rPr>
+        <w:t xml:space="preserve">        "</w:t>
+      </w:r>
+      <w:proofErr w:type="spellStart"/>
+      <w:r>
+        <w:rPr>
+          <w:rFonts w:ascii="Times New Roman" w:hAnsi="Times New Roman" w:cs="Times New Roman"/>
+          <w:i/>
+          <w:iCs/>
+          <w:sz w:val="24"/>
+          <w:szCs w:val="24"/>
+          <w:lang w:val="es-MX" w:eastAsia="es-CO"/>
+        </w:rPr>
+        <w:t>Arn</w:t>
+      </w:r>
+      <w:proofErr w:type="spellEnd"/>
+      <w:r>
+        <w:rPr>
+          <w:rFonts w:ascii="Times New Roman" w:hAnsi="Times New Roman" w:cs="Times New Roman"/>
+          <w:i/>
+          <w:iCs/>
+          <w:sz w:val="24"/>
+          <w:szCs w:val="24"/>
+          <w:lang w:val="es-MX" w:eastAsia="es-CO"/>
+        </w:rPr>
+        <w:t>": "arn:aws:sts::648098100543:assumed-role/rol-cumplimiento-CaviedesMolina/auditor-prueba1"</w:t>
+      </w:r>
+    </w:p>
+    <w:p>
+      <w:pPr>
+        <w:rPr>
+          <w:rFonts w:ascii="Times New Roman" w:hAnsi="Times New Roman" w:cs="Times New Roman"/>
+          <w:i/>
+          <w:iCs/>
+          <w:sz w:val="24"/>
+          <w:szCs w:val="24"/>
+          <w:lang w:val="es-MX" w:eastAsia="es-CO"/>
+        </w:rPr>
+      </w:pPr>
+      <w:r>
+        <w:rPr>
+          <w:rFonts w:ascii="Times New Roman" w:hAnsi="Times New Roman" w:cs="Times New Roman"/>
+          <w:i/>
+          <w:iCs/>
+          <w:sz w:val="24"/>
+          <w:szCs w:val="24"/>
+          <w:lang w:val="es-MX" w:eastAsia="es-CO"/>
+        </w:rPr>
+        <w:t xml:space="preserve">    }</w:t>
+      </w:r>
+    </w:p>
+    <w:p>
+      <w:pPr>
+        <w:rPr>
+          <w:rFonts w:ascii="Times New Roman" w:hAnsi="Times New Roman" w:cs="Times New Roman"/>
+          <w:i/>
+          <w:iCs/>
+          <w:sz w:val="24"/>
+          <w:szCs w:val="24"/>
+          <w:lang w:val="es-MX" w:eastAsia="es-CO"/>
+        </w:rPr>
+      </w:pPr>
+      <w:r>
+        <w:rPr>
+          <w:rFonts w:ascii="Times New Roman" w:hAnsi="Times New Roman" w:cs="Times New Roman"/>
+          <w:i/>
+          <w:iCs/>
+          <w:sz w:val="24"/>
+          <w:szCs w:val="24"/>
+          <w:lang w:val="es-MX" w:eastAsia="es-CO"/>
+        </w:rPr>
+        <w:t>}</w:t>
+      </w:r>
+    </w:p>
+    <w:p>
+      <w:pPr>
         <w:rPr>
           <w:rFonts w:ascii="Times New Roman" w:hAnsi="Times New Roman" w:cs="Times New Roman"/>
           <w:b/>
           <w:bCs/>
           <w:sz w:val="24"/>
           <w:szCs w:val="24"/>
-          <w:lang w:val="en-US" w:eastAsia="es-CO"/>
-        </w:rPr>
-      </w:pPr>
-      <w:proofErr w:type="spellStart"/>
-      <w:r>
-        <w:rPr>
-          <w:rFonts w:ascii="Times New Roman" w:hAnsi="Times New Roman" w:cs="Times New Roman"/>
-          <w:b/>
-          <w:bCs/>
-          <w:sz w:val="24"/>
-          <w:szCs w:val="24"/>
-          <w:lang w:val="en-US" w:eastAsia="es-CO"/>
-        </w:rPr>
-        <w:t>Resultado</w:t>
-      </w:r>
-      <w:proofErr w:type="spellEnd"/>
-      <w:r>
-        <w:rPr>
-          <w:rFonts w:ascii="Times New Roman" w:hAnsi="Times New Roman" w:cs="Times New Roman"/>
-          <w:b/>
-          <w:bCs/>
-          <w:sz w:val="24"/>
-          <w:szCs w:val="24"/>
-          <w:lang w:val="en-US" w:eastAsia="es-CO"/>
-        </w:rPr>
-        <w:t xml:space="preserve"> </w:t>
-      </w:r>
-      <w:proofErr w:type="spellStart"/>
-      <w:r>
-        <w:rPr>
-          <w:rFonts w:ascii="Times New Roman" w:hAnsi="Times New Roman" w:cs="Times New Roman"/>
-          <w:b/>
-          <w:bCs/>
-          <w:sz w:val="24"/>
-          <w:szCs w:val="24"/>
-          <w:lang w:val="en-US" w:eastAsia="es-CO"/>
-        </w:rPr>
-        <w:t>exitoso</w:t>
-      </w:r>
-      <w:proofErr w:type="spellEnd"/>
-      <w:r>
-        <w:rPr>
-          <w:rFonts w:ascii="Times New Roman" w:hAnsi="Times New Roman" w:cs="Times New Roman"/>
-          <w:b/>
-          <w:bCs/>
-          <w:sz w:val="24"/>
-          <w:szCs w:val="24"/>
-          <w:lang w:val="en-US" w:eastAsia="es-CO"/>
-        </w:rPr>
-        <w:t>:</w:t>
-      </w:r>
-    </w:p>
-    <w:p>
-      <w:pPr>
-        <w:rPr>
-          <w:rFonts w:ascii="Times New Roman" w:hAnsi="Times New Roman" w:cs="Times New Roman"/>
-          <w:b/>
-          <w:bCs/>
-          <w:sz w:val="24"/>
-          <w:szCs w:val="24"/>
-          <w:lang w:val="en-US" w:eastAsia="es-CO"/>
-        </w:rPr>
-      </w:pPr>
-    </w:p>
-    <w:p>
-      <w:pPr>
-        <w:rPr>
-          <w:rFonts w:ascii="Times New Roman" w:hAnsi="Times New Roman" w:cs="Times New Roman"/>
-          <w:i/>
-          <w:iCs/>
-          <w:sz w:val="24"/>
-          <w:szCs w:val="24"/>
-          <w:lang w:val="en-US" w:eastAsia="es-CO"/>
-        </w:rPr>
-      </w:pPr>
-      <w:r>
-        <w:rPr>
-          <w:rFonts w:ascii="Times New Roman" w:hAnsi="Times New Roman" w:cs="Times New Roman"/>
-          <w:i/>
-          <w:iCs/>
-          <w:sz w:val="24"/>
-          <w:szCs w:val="24"/>
-          <w:lang w:val="en-US" w:eastAsia="es-CO"/>
-        </w:rPr>
-        <w:t>{</w:t>
-      </w:r>
-    </w:p>
-    <w:p>
-      <w:pPr>
-        <w:rPr>
-          <w:rFonts w:ascii="Times New Roman" w:hAnsi="Times New Roman" w:cs="Times New Roman"/>
-          <w:i/>
-          <w:iCs/>
-          <w:sz w:val="24"/>
-          <w:szCs w:val="24"/>
-          <w:lang w:val="en-US" w:eastAsia="es-CO"/>
-        </w:rPr>
-      </w:pPr>
-      <w:r>
-        <w:rPr>
-          <w:rFonts w:ascii="Times New Roman" w:hAnsi="Times New Roman" w:cs="Times New Roman"/>
-          <w:i/>
-          <w:iCs/>
-          <w:sz w:val="24"/>
-          <w:szCs w:val="24"/>
-          <w:lang w:val="en-US" w:eastAsia="es-CO"/>
-        </w:rPr>
-        <w:t xml:space="preserve">    "Credentials</w:t>
-      </w:r>
-      <w:proofErr w:type="gramStart"/>
-      <w:r>
-        <w:rPr>
-          <w:rFonts w:ascii="Times New Roman" w:hAnsi="Times New Roman" w:cs="Times New Roman"/>
-          <w:i/>
-          <w:iCs/>
-          <w:sz w:val="24"/>
-          <w:szCs w:val="24"/>
-          <w:lang w:val="en-US" w:eastAsia="es-CO"/>
-        </w:rPr>
-        <w:t>": {</w:t>
-      </w:r>
-      <w:proofErr w:type="gramEnd"/>
-    </w:p>
-    <w:p>
-      <w:pPr>
-        <w:rPr>
-          <w:rFonts w:ascii="Times New Roman" w:hAnsi="Times New Roman" w:cs="Times New Roman"/>
-          <w:i/>
-          <w:iCs/>
-          <w:sz w:val="24"/>
-          <w:szCs w:val="24"/>
-          <w:lang w:val="en-US" w:eastAsia="es-CO"/>
-        </w:rPr>
-      </w:pPr>
-      <w:r>
-        <w:rPr>
-          <w:rFonts w:ascii="Times New Roman" w:hAnsi="Times New Roman" w:cs="Times New Roman"/>
-          <w:i/>
-          <w:iCs/>
-          <w:sz w:val="24"/>
-          <w:szCs w:val="24"/>
-          <w:lang w:val="en-US" w:eastAsia="es-CO"/>
-        </w:rPr>
-        <w:t xml:space="preserve">        "</w:t>
-      </w:r>
-      <w:proofErr w:type="spellStart"/>
-      <w:r>
-        <w:rPr>
-          <w:rFonts w:ascii="Times New Roman" w:hAnsi="Times New Roman" w:cs="Times New Roman"/>
-          <w:i/>
-          <w:iCs/>
-          <w:sz w:val="24"/>
-          <w:szCs w:val="24"/>
-          <w:lang w:val="en-US" w:eastAsia="es-CO"/>
-        </w:rPr>
-        <w:t>AccessKeyId</w:t>
-      </w:r>
-      <w:proofErr w:type="spellEnd"/>
-      <w:r>
-        <w:rPr>
-          <w:rFonts w:ascii="Times New Roman" w:hAnsi="Times New Roman" w:cs="Times New Roman"/>
-          <w:i/>
-          <w:iCs/>
-          <w:sz w:val="24"/>
-          <w:szCs w:val="24"/>
-          <w:lang w:val="en-US" w:eastAsia="es-CO"/>
-        </w:rPr>
-        <w:t>": "ASIA...",</w:t>
-      </w:r>
-    </w:p>
-    <w:p>
-      <w:pPr>
-        <w:rPr>
-          <w:rFonts w:ascii="Times New Roman" w:hAnsi="Times New Roman" w:cs="Times New Roman"/>
-          <w:i/>
-          <w:iCs/>
-          <w:sz w:val="24"/>
-          <w:szCs w:val="24"/>
-          <w:lang w:val="en-US" w:eastAsia="es-CO"/>
-        </w:rPr>
-      </w:pPr>
-      <w:r>
-        <w:rPr>
-          <w:rFonts w:ascii="Times New Roman" w:hAnsi="Times New Roman" w:cs="Times New Roman"/>
-          <w:i/>
-          <w:iCs/>
-          <w:sz w:val="24"/>
-          <w:szCs w:val="24"/>
-          <w:lang w:val="en-US" w:eastAsia="es-CO"/>
-        </w:rPr>
-        <w:t xml:space="preserve">        "</w:t>
-      </w:r>
-      <w:proofErr w:type="spellStart"/>
-      <w:r>
-        <w:rPr>
-          <w:rFonts w:ascii="Times New Roman" w:hAnsi="Times New Roman" w:cs="Times New Roman"/>
-          <w:i/>
-          <w:iCs/>
-          <w:sz w:val="24"/>
-          <w:szCs w:val="24"/>
-          <w:lang w:val="en-US" w:eastAsia="es-CO"/>
-        </w:rPr>
-        <w:t>SecretAccessKey</w:t>
-      </w:r>
-      <w:proofErr w:type="spellEnd"/>
-      <w:r>
-        <w:rPr>
-          <w:rFonts w:ascii="Times New Roman" w:hAnsi="Times New Roman" w:cs="Times New Roman"/>
-          <w:i/>
-          <w:iCs/>
-          <w:sz w:val="24"/>
-          <w:szCs w:val="24"/>
-          <w:lang w:val="en-US" w:eastAsia="es-CO"/>
-        </w:rPr>
-        <w:t>": "e1gY7wFaxkvmkKXBKkcbvK7pe...",</w:t>
-      </w:r>
-    </w:p>
-    <w:p>
-      <w:pPr>
-        <w:rPr>
-          <w:rFonts w:ascii="Times New Roman" w:hAnsi="Times New Roman" w:cs="Times New Roman"/>
-          <w:i/>
-          <w:iCs/>
-          <w:sz w:val="24"/>
-          <w:szCs w:val="24"/>
-          <w:lang w:val="en-US" w:eastAsia="es-CO"/>
-        </w:rPr>
-      </w:pPr>
-      <w:r>
-        <w:rPr>
-          <w:rFonts w:ascii="Times New Roman" w:hAnsi="Times New Roman" w:cs="Times New Roman"/>
-          <w:i/>
-          <w:iCs/>
-          <w:sz w:val="24"/>
-          <w:szCs w:val="24"/>
-          <w:lang w:val="en-US" w:eastAsia="es-CO"/>
-        </w:rPr>
-        <w:t xml:space="preserve">        "</w:t>
-      </w:r>
-      <w:proofErr w:type="spellStart"/>
-      <w:r>
-        <w:rPr>
-          <w:rFonts w:ascii="Times New Roman" w:hAnsi="Times New Roman" w:cs="Times New Roman"/>
-          <w:i/>
-          <w:iCs/>
-          <w:sz w:val="24"/>
-          <w:szCs w:val="24"/>
-          <w:lang w:val="en-US" w:eastAsia="es-CO"/>
-        </w:rPr>
-        <w:t>SessionToken</w:t>
-      </w:r>
-      <w:proofErr w:type="spellEnd"/>
-      <w:r>
-        <w:rPr>
-          <w:rFonts w:ascii="Times New Roman" w:hAnsi="Times New Roman" w:cs="Times New Roman"/>
-          <w:i/>
-          <w:iCs/>
-          <w:sz w:val="24"/>
-          <w:szCs w:val="24"/>
-          <w:lang w:val="en-US" w:eastAsia="es-CO"/>
-        </w:rPr>
-        <w:t>": "IQoJb3JpZ2luX2VjEDUaCXVzLWVhc3QtMSJG...",</w:t>
-      </w:r>
-    </w:p>
-    <w:p>
-      <w:pPr>
-        <w:rPr>
-          <w:rFonts w:ascii="Times New Roman" w:hAnsi="Times New Roman" w:cs="Times New Roman"/>
-          <w:i/>
-          <w:iCs/>
-          <w:sz w:val="24"/>
-          <w:szCs w:val="24"/>
-          <w:lang w:val="en-US" w:eastAsia="es-CO"/>
-        </w:rPr>
-      </w:pPr>
-      <w:r>
-        <w:rPr>
-          <w:rFonts w:ascii="Times New Roman" w:hAnsi="Times New Roman" w:cs="Times New Roman"/>
-          <w:i/>
-          <w:iCs/>
-          <w:sz w:val="24"/>
-          <w:szCs w:val="24"/>
-          <w:lang w:val="en-US" w:eastAsia="es-CO"/>
-        </w:rPr>
-        <w:t xml:space="preserve">        "Expiration": "2025-10-09T06:01:42+00:00"</w:t>
-      </w:r>
-    </w:p>
-    <w:p>
-      <w:pPr>
-        <w:rPr>
-          <w:rFonts w:ascii="Times New Roman" w:hAnsi="Times New Roman" w:cs="Times New Roman"/>
-          <w:i/>
-          <w:iCs/>
-          <w:sz w:val="24"/>
-          <w:szCs w:val="24"/>
-          <w:lang w:val="en-US" w:eastAsia="es-CO"/>
-        </w:rPr>
-      </w:pPr>
-      <w:r>
-        <w:rPr>
-          <w:rFonts w:ascii="Times New Roman" w:hAnsi="Times New Roman" w:cs="Times New Roman"/>
-          <w:i/>
-          <w:iCs/>
-          <w:sz w:val="24"/>
-          <w:szCs w:val="24"/>
-          <w:lang w:val="en-US" w:eastAsia="es-CO"/>
-        </w:rPr>
-        <w:t xml:space="preserve">    },</w:t>
-      </w:r>
-    </w:p>
-    <w:p>
-      <w:pPr>
-        <w:rPr>
-          <w:rFonts w:ascii="Times New Roman" w:hAnsi="Times New Roman" w:cs="Times New Roman"/>
-          <w:i/>
-          <w:iCs/>
-          <w:sz w:val="24"/>
-          <w:szCs w:val="24"/>
-          <w:lang w:val="en-US" w:eastAsia="es-CO"/>
-        </w:rPr>
-      </w:pPr>
-      <w:r>
-        <w:rPr>
-          <w:rFonts w:ascii="Times New Roman" w:hAnsi="Times New Roman" w:cs="Times New Roman"/>
-          <w:i/>
-          <w:iCs/>
-          <w:sz w:val="24"/>
-          <w:szCs w:val="24"/>
-          <w:lang w:val="en-US" w:eastAsia="es-CO"/>
-        </w:rPr>
-        <w:t xml:space="preserve">    "</w:t>
-      </w:r>
-      <w:proofErr w:type="spellStart"/>
-      <w:r>
-        <w:rPr>
-          <w:rFonts w:ascii="Times New Roman" w:hAnsi="Times New Roman" w:cs="Times New Roman"/>
-          <w:i/>
-          <w:iCs/>
-          <w:sz w:val="24"/>
-          <w:szCs w:val="24"/>
-          <w:lang w:val="en-US" w:eastAsia="es-CO"/>
-        </w:rPr>
-        <w:t>AssumedRoleUser</w:t>
-      </w:r>
-      <w:proofErr w:type="spellEnd"/>
-      <w:proofErr w:type="gramStart"/>
-      <w:r>
-        <w:rPr>
-          <w:rFonts w:ascii="Times New Roman" w:hAnsi="Times New Roman" w:cs="Times New Roman"/>
-          <w:i/>
-          <w:iCs/>
-          <w:sz w:val="24"/>
-          <w:szCs w:val="24"/>
-          <w:lang w:val="en-US" w:eastAsia="es-CO"/>
-        </w:rPr>
-        <w:t>": {</w:t>
-      </w:r>
-      <w:proofErr w:type="gramEnd"/>
-    </w:p>
-    <w:p>
-      <w:pPr>
-        <w:rPr>
-          <w:rFonts w:ascii="Times New Roman" w:hAnsi="Times New Roman" w:cs="Times New Roman"/>
-          <w:i/>
-          <w:iCs/>
-          <w:sz w:val="24"/>
-          <w:szCs w:val="24"/>
-          <w:lang w:val="en-US" w:eastAsia="es-CO"/>
-        </w:rPr>
-      </w:pPr>
-      <w:r>
-        <w:rPr>
-          <w:rFonts w:ascii="Times New Roman" w:hAnsi="Times New Roman" w:cs="Times New Roman"/>
-          <w:i/>
-          <w:iCs/>
-          <w:sz w:val="24"/>
-          <w:szCs w:val="24"/>
-          <w:lang w:val="en-US" w:eastAsia="es-CO"/>
-        </w:rPr>
-        <w:t xml:space="preserve">        "</w:t>
-      </w:r>
-      <w:proofErr w:type="spellStart"/>
-      <w:r>
-        <w:rPr>
-          <w:rFonts w:ascii="Times New Roman" w:hAnsi="Times New Roman" w:cs="Times New Roman"/>
-          <w:i/>
-          <w:iCs/>
-          <w:sz w:val="24"/>
-          <w:szCs w:val="24"/>
-          <w:lang w:val="en-US" w:eastAsia="es-CO"/>
-        </w:rPr>
-        <w:t>AssumedRoleId</w:t>
-      </w:r>
-      <w:proofErr w:type="spellEnd"/>
-      <w:r>
-        <w:rPr>
-          <w:rFonts w:ascii="Times New Roman" w:hAnsi="Times New Roman" w:cs="Times New Roman"/>
-          <w:i/>
-          <w:iCs/>
-          <w:sz w:val="24"/>
-          <w:szCs w:val="24"/>
-          <w:lang w:val="en-US" w:eastAsia="es-CO"/>
-        </w:rPr>
-        <w:t>": "AROAZNZNIGU75DMRFK5</w:t>
-      </w:r>
-      <w:proofErr w:type="gramStart"/>
-      <w:r>
-        <w:rPr>
-          <w:rFonts w:ascii="Times New Roman" w:hAnsi="Times New Roman" w:cs="Times New Roman"/>
-          <w:i/>
-          <w:iCs/>
-          <w:sz w:val="24"/>
-          <w:szCs w:val="24"/>
-          <w:lang w:val="en-US" w:eastAsia="es-CO"/>
-        </w:rPr>
-        <w:t>PT:auditor</w:t>
-      </w:r>
-      <w:proofErr w:type="gramEnd"/>
-      <w:r>
-        <w:rPr>
-          <w:rFonts w:ascii="Times New Roman" w:hAnsi="Times New Roman" w:cs="Times New Roman"/>
-          <w:i/>
-          <w:iCs/>
-          <w:sz w:val="24"/>
-          <w:szCs w:val="24"/>
-          <w:lang w:val="en-US" w:eastAsia="es-CO"/>
-        </w:rPr>
-        <w:t>-prueba1",</w:t>
-      </w:r>
-    </w:p>
-    <w:p>
-      <w:pPr>
-        <w:rPr>
-          <w:rFonts w:ascii="Times New Roman" w:hAnsi="Times New Roman" w:cs="Times New Roman"/>
-          <w:i/>
-          <w:iCs/>
-          <w:sz w:val="24"/>
-          <w:szCs w:val="24"/>
-          <w:lang w:val="en-US" w:eastAsia="es-CO"/>
-        </w:rPr>
-      </w:pPr>
-      <w:r>
-        <w:rPr>
-          <w:rFonts w:ascii="Times New Roman" w:hAnsi="Times New Roman" w:cs="Times New Roman"/>
-          <w:i/>
-          <w:iCs/>
-          <w:sz w:val="24"/>
-          <w:szCs w:val="24"/>
-          <w:lang w:val="en-US" w:eastAsia="es-CO"/>
-        </w:rPr>
-        <w:t xml:space="preserve">        "Arn": "</w:t>
-      </w:r>
-      <w:proofErr w:type="gramStart"/>
-      <w:r>
-        <w:rPr>
-          <w:rFonts w:ascii="Times New Roman" w:hAnsi="Times New Roman" w:cs="Times New Roman"/>
-          <w:i/>
-          <w:iCs/>
-          <w:sz w:val="24"/>
-          <w:szCs w:val="24"/>
-          <w:lang w:val="en-US" w:eastAsia="es-CO"/>
-        </w:rPr>
-        <w:t>arn:aws</w:t>
-      </w:r>
-      <w:proofErr w:type="gramEnd"/>
-      <w:r>
-        <w:rPr>
-          <w:rFonts w:ascii="Times New Roman" w:hAnsi="Times New Roman" w:cs="Times New Roman"/>
-          <w:i/>
-          <w:iCs/>
-          <w:sz w:val="24"/>
-          <w:szCs w:val="24"/>
-          <w:lang w:val="en-US" w:eastAsia="es-CO"/>
-        </w:rPr>
-        <w:t>:</w:t>
-      </w:r>
-      <w:proofErr w:type="gramStart"/>
-      <w:r>
-        <w:rPr>
-          <w:rFonts w:ascii="Times New Roman" w:hAnsi="Times New Roman" w:cs="Times New Roman"/>
-          <w:i/>
-          <w:iCs/>
-          <w:sz w:val="24"/>
-          <w:szCs w:val="24"/>
-          <w:lang w:val="en-US" w:eastAsia="es-CO"/>
-        </w:rPr>
-        <w:t>sts::648098100543:assumed</w:t>
-      </w:r>
-      <w:proofErr w:type="gramEnd"/>
-      <w:r>
-        <w:rPr>
-          <w:rFonts w:ascii="Times New Roman" w:hAnsi="Times New Roman" w:cs="Times New Roman"/>
-          <w:i/>
-          <w:iCs/>
-          <w:sz w:val="24"/>
-          <w:szCs w:val="24"/>
-          <w:lang w:val="en-US" w:eastAsia="es-CO"/>
-        </w:rPr>
-        <w:t>-role/rol-cumplimiento-CaviedesMolina/auditor-prueba1"</w:t>
-      </w:r>
-    </w:p>
-    <w:p>
-      <w:pPr>
-        <w:rPr>
-          <w:rFonts w:ascii="Times New Roman" w:hAnsi="Times New Roman" w:cs="Times New Roman"/>
-          <w:i/>
-          <w:iCs/>
-          <w:sz w:val="24"/>
-          <w:szCs w:val="24"/>
-          <w:lang w:val="en-US" w:eastAsia="es-CO"/>
-        </w:rPr>
-      </w:pPr>
-      <w:r>
-        <w:rPr>
-          <w:rFonts w:ascii="Times New Roman" w:hAnsi="Times New Roman" w:cs="Times New Roman"/>
-          <w:i/>
-          <w:iCs/>
-          <w:sz w:val="24"/>
-          <w:szCs w:val="24"/>
-          <w:lang w:val="en-US" w:eastAsia="es-CO"/>
-        </w:rPr>
-        <w:t xml:space="preserve">    }</w:t>
-      </w:r>
-    </w:p>
-    <w:p>
-      <w:pPr>
-        <w:rPr>
-          <w:rFonts w:ascii="Times New Roman" w:hAnsi="Times New Roman" w:cs="Times New Roman"/>
-          <w:i/>
-          <w:iCs/>
-          <w:sz w:val="24"/>
-          <w:szCs w:val="24"/>
-          <w:lang w:val="en-US" w:eastAsia="es-CO"/>
-        </w:rPr>
-      </w:pPr>
-      <w:r>
-        <w:rPr>
-          <w:rFonts w:ascii="Times New Roman" w:hAnsi="Times New Roman" w:cs="Times New Roman"/>
-          <w:i/>
-          <w:iCs/>
-          <w:sz w:val="24"/>
-          <w:szCs w:val="24"/>
-          <w:lang w:val="en-US" w:eastAsia="es-CO"/>
-        </w:rPr>
-        <w:t>}</w:t>
-      </w:r>
-    </w:p>
-    <w:p>
-      <w:pPr>
-        <w:rPr>
-          <w:rFonts w:ascii="Times New Roman" w:hAnsi="Times New Roman" w:cs="Times New Roman"/>
-          <w:b/>
-          <w:bCs/>
-          <w:sz w:val="24"/>
-          <w:szCs w:val="24"/>
-          <w:lang w:val="en-US" w:eastAsia="es-CO"/>
+          <w:lang w:val="es-MX" w:eastAsia="es-CO"/>
         </w:rPr>
       </w:pPr>
     </w:p>
@@ -2875,7 +2787,7 @@
           <w:iCs/>
           <w:sz w:val="24"/>
           <w:szCs w:val="24"/>
-          <w:lang w:val="en-US" w:eastAsia="es-CO"/>
+          <w:lang w:val="es-MX" w:eastAsia="es-CO"/>
         </w:rPr>
       </w:pPr>
     </w:p>
@@ -4029,67 +3941,7 @@
                 <w:szCs w:val="24"/>
                 <w:lang w:val="en-US" w:eastAsia="es-CO"/>
               </w:rPr>
-              <w:t>s</w:t>
-            </w:r>
-            <w:proofErr w:type="gramStart"/>
-            <w:r>
-              <w:rPr>
-                <w:rFonts w:ascii="Times New Roman" w:hAnsi="Times New Roman" w:cs="Times New Roman"/>
-                <w:sz w:val="24"/>
-                <w:szCs w:val="24"/>
-                <w:lang w:val="en-US" w:eastAsia="es-CO"/>
-              </w:rPr>
-              <w:t>3:ListAllMyBuckets</w:t>
-            </w:r>
-            <w:proofErr w:type="gramEnd"/>
-            <w:r>
-              <w:rPr>
-                <w:rFonts w:ascii="Times New Roman" w:hAnsi="Times New Roman" w:cs="Times New Roman"/>
-                <w:sz w:val="24"/>
-                <w:szCs w:val="24"/>
-                <w:lang w:val="en-US" w:eastAsia="es-CO"/>
-              </w:rPr>
-              <w:t>, s</w:t>
-            </w:r>
-            <w:proofErr w:type="gramStart"/>
-            <w:r>
-              <w:rPr>
-                <w:rFonts w:ascii="Times New Roman" w:hAnsi="Times New Roman" w:cs="Times New Roman"/>
-                <w:sz w:val="24"/>
-                <w:szCs w:val="24"/>
-                <w:lang w:val="en-US" w:eastAsia="es-CO"/>
-              </w:rPr>
-              <w:t>3:ListBucket</w:t>
-            </w:r>
-            <w:proofErr w:type="gramEnd"/>
-            <w:r>
-              <w:rPr>
-                <w:rFonts w:ascii="Times New Roman" w:hAnsi="Times New Roman" w:cs="Times New Roman"/>
-                <w:sz w:val="24"/>
-                <w:szCs w:val="24"/>
-                <w:lang w:val="en-US" w:eastAsia="es-CO"/>
-              </w:rPr>
-              <w:t>, s</w:t>
-            </w:r>
-            <w:proofErr w:type="gramStart"/>
-            <w:r>
-              <w:rPr>
-                <w:rFonts w:ascii="Times New Roman" w:hAnsi="Times New Roman" w:cs="Times New Roman"/>
-                <w:sz w:val="24"/>
-                <w:szCs w:val="24"/>
-                <w:lang w:val="en-US" w:eastAsia="es-CO"/>
-              </w:rPr>
-              <w:t>3:GetObject</w:t>
-            </w:r>
-            <w:proofErr w:type="gramEnd"/>
-            <w:r>
-              <w:rPr>
-                <w:rFonts w:ascii="Times New Roman" w:hAnsi="Times New Roman" w:cs="Times New Roman"/>
-                <w:sz w:val="24"/>
-                <w:szCs w:val="24"/>
-                <w:lang w:val="en-US" w:eastAsia="es-CO"/>
-              </w:rPr>
-              <w:t xml:space="preserve"> (</w:t>
+              <w:t>s3:ListAllMyBuckets, s3:ListBucket, s3:GetObject (</w:t>
             </w:r>
             <w:proofErr w:type="spellStart"/>
             <w:r>
@@ -4973,27 +4825,7 @@
           <w:szCs w:val="24"/>
           <w:lang w:val="en-US" w:eastAsia="es-CO"/>
         </w:rPr>
-        <w:t xml:space="preserve">                "ec</w:t>
-      </w:r>
-      <w:proofErr w:type="gramStart"/>
-      <w:r>
-        <w:rPr>
-          <w:rFonts w:ascii="Times New Roman" w:hAnsi="Times New Roman" w:cs="Times New Roman"/>
-          <w:sz w:val="24"/>
-          <w:szCs w:val="24"/>
-          <w:lang w:val="en-US" w:eastAsia="es-CO"/>
-        </w:rPr>
-        <w:t>2:Describe</w:t>
-      </w:r>
-      <w:proofErr w:type="gramEnd"/>
-      <w:r>
-        <w:rPr>
-          <w:rFonts w:ascii="Times New Roman" w:hAnsi="Times New Roman" w:cs="Times New Roman"/>
-          <w:sz w:val="24"/>
-          <w:szCs w:val="24"/>
-          <w:lang w:val="en-US" w:eastAsia="es-CO"/>
-        </w:rPr>
-        <w:t>*"</w:t>
+        <w:t xml:space="preserve">                "ec2:Describe*"</w:t>
       </w:r>
     </w:p>
     <w:p>
@@ -5169,7 +5001,6 @@
         <w:t xml:space="preserve">                "</w:t>
       </w:r>
       <w:proofErr w:type="spellStart"/>
-      <w:proofErr w:type="gramStart"/>
       <w:r>
         <w:rPr>
           <w:rFonts w:ascii="Times New Roman" w:hAnsi="Times New Roman" w:cs="Times New Roman"/>
@@ -5180,7 +5011,6 @@
         <w:t>elasticloadbalancing:Describe</w:t>
       </w:r>
       <w:proofErr w:type="spellEnd"/>
-      <w:proofErr w:type="gramEnd"/>
       <w:r>
         <w:rPr>
           <w:rFonts w:ascii="Times New Roman" w:hAnsi="Times New Roman" w:cs="Times New Roman"/>
@@ -5363,7 +5193,6 @@
         <w:t xml:space="preserve">                "</w:t>
       </w:r>
       <w:proofErr w:type="spellStart"/>
-      <w:proofErr w:type="gramStart"/>
       <w:r>
         <w:rPr>
           <w:rFonts w:ascii="Times New Roman" w:hAnsi="Times New Roman" w:cs="Times New Roman"/>
@@ -5374,7 +5203,6 @@
         <w:t>autoscaling:Describe</w:t>
       </w:r>
       <w:proofErr w:type="spellEnd"/>
-      <w:proofErr w:type="gramEnd"/>
       <w:r>
         <w:rPr>
           <w:rFonts w:ascii="Times New Roman" w:hAnsi="Times New Roman" w:cs="Times New Roman"/>
@@ -5557,7 +5385,6 @@
         <w:t xml:space="preserve">                "</w:t>
       </w:r>
       <w:proofErr w:type="spellStart"/>
-      <w:proofErr w:type="gramStart"/>
       <w:r>
         <w:rPr>
           <w:rFonts w:ascii="Times New Roman" w:hAnsi="Times New Roman" w:cs="Times New Roman"/>
@@ -5568,7 +5395,6 @@
         <w:t>cloudwatch:Describe</w:t>
       </w:r>
       <w:proofErr w:type="spellEnd"/>
-      <w:proofErr w:type="gramEnd"/>
       <w:r>
         <w:rPr>
           <w:rFonts w:ascii="Times New Roman" w:hAnsi="Times New Roman" w:cs="Times New Roman"/>
@@ -5598,7 +5424,6 @@
         <w:t xml:space="preserve">                "</w:t>
       </w:r>
       <w:proofErr w:type="spellStart"/>
-      <w:proofErr w:type="gramStart"/>
       <w:r>
         <w:rPr>
           <w:rFonts w:ascii="Times New Roman" w:hAnsi="Times New Roman" w:cs="Times New Roman"/>
@@ -5609,7 +5434,6 @@
         <w:t>cloudwatch:ListMetrics</w:t>
       </w:r>
       <w:proofErr w:type="spellEnd"/>
-      <w:proofErr w:type="gramEnd"/>
       <w:r>
         <w:rPr>
           <w:rFonts w:ascii="Times New Roman" w:hAnsi="Times New Roman" w:cs="Times New Roman"/>
@@ -5639,7 +5463,6 @@
         <w:t xml:space="preserve">                "</w:t>
       </w:r>
       <w:proofErr w:type="spellStart"/>
-      <w:proofErr w:type="gramStart"/>
       <w:r>
         <w:rPr>
           <w:rFonts w:ascii="Times New Roman" w:hAnsi="Times New Roman" w:cs="Times New Roman"/>
@@ -5650,7 +5473,6 @@
         <w:t>cloudwatch:GetMetricData</w:t>
       </w:r>
       <w:proofErr w:type="spellEnd"/>
-      <w:proofErr w:type="gramEnd"/>
       <w:r>
         <w:rPr>
           <w:rFonts w:ascii="Times New Roman" w:hAnsi="Times New Roman" w:cs="Times New Roman"/>
@@ -5680,7 +5502,6 @@
         <w:t xml:space="preserve">                "</w:t>
       </w:r>
       <w:proofErr w:type="spellStart"/>
-      <w:proofErr w:type="gramStart"/>
       <w:r>
         <w:rPr>
           <w:rFonts w:ascii="Times New Roman" w:hAnsi="Times New Roman" w:cs="Times New Roman"/>
@@ -5691,7 +5512,6 @@
         <w:t>cloudwatch:GetMetricStatistics</w:t>
       </w:r>
       <w:proofErr w:type="spellEnd"/>
-      <w:proofErr w:type="gramEnd"/>
       <w:r>
         <w:rPr>
           <w:rFonts w:ascii="Times New Roman" w:hAnsi="Times New Roman" w:cs="Times New Roman"/>
@@ -5874,7 +5694,6 @@
         <w:t xml:space="preserve">                "</w:t>
       </w:r>
       <w:proofErr w:type="spellStart"/>
-      <w:proofErr w:type="gramStart"/>
       <w:r>
         <w:rPr>
           <w:rFonts w:ascii="Times New Roman" w:hAnsi="Times New Roman" w:cs="Times New Roman"/>
@@ -5885,7 +5704,6 @@
         <w:t>cloudtrail:DescribeTrails</w:t>
       </w:r>
       <w:proofErr w:type="spellEnd"/>
-      <w:proofErr w:type="gramEnd"/>
       <w:r>
         <w:rPr>
           <w:rFonts w:ascii="Times New Roman" w:hAnsi="Times New Roman" w:cs="Times New Roman"/>
@@ -5915,7 +5733,6 @@
         <w:t xml:space="preserve">                "</w:t>
       </w:r>
       <w:proofErr w:type="spellStart"/>
-      <w:proofErr w:type="gramStart"/>
       <w:r>
         <w:rPr>
           <w:rFonts w:ascii="Times New Roman" w:hAnsi="Times New Roman" w:cs="Times New Roman"/>
@@ -5926,7 +5743,6 @@
         <w:t>cloudtrail:GetTrailStatus</w:t>
       </w:r>
       <w:proofErr w:type="spellEnd"/>
-      <w:proofErr w:type="gramEnd"/>
       <w:r>
         <w:rPr>
           <w:rFonts w:ascii="Times New Roman" w:hAnsi="Times New Roman" w:cs="Times New Roman"/>
@@ -5956,7 +5772,6 @@
         <w:t xml:space="preserve">                "</w:t>
       </w:r>
       <w:proofErr w:type="spellStart"/>
-      <w:proofErr w:type="gramStart"/>
       <w:r>
         <w:rPr>
           <w:rFonts w:ascii="Times New Roman" w:hAnsi="Times New Roman" w:cs="Times New Roman"/>
@@ -5967,7 +5782,6 @@
         <w:t>cloudtrail:ListTrails</w:t>
       </w:r>
       <w:proofErr w:type="spellEnd"/>
-      <w:proofErr w:type="gramEnd"/>
       <w:r>
         <w:rPr>
           <w:rFonts w:ascii="Times New Roman" w:hAnsi="Times New Roman" w:cs="Times New Roman"/>
@@ -6150,7 +5964,6 @@
         <w:t xml:space="preserve">                "</w:t>
       </w:r>
       <w:proofErr w:type="spellStart"/>
-      <w:proofErr w:type="gramStart"/>
       <w:r>
         <w:rPr>
           <w:rFonts w:ascii="Times New Roman" w:hAnsi="Times New Roman" w:cs="Times New Roman"/>
@@ -6161,7 +5974,6 @@
         <w:t>logs:Describe</w:t>
       </w:r>
       <w:proofErr w:type="spellEnd"/>
-      <w:proofErr w:type="gramEnd"/>
       <w:r>
         <w:rPr>
           <w:rFonts w:ascii="Times New Roman" w:hAnsi="Times New Roman" w:cs="Times New Roman"/>
@@ -6322,19 +6134,152 @@
           <w:lang w:val="en-US" w:eastAsia="es-CO"/>
         </w:rPr>
         <w:lastRenderedPageBreak/>
-        <w:t xml:space="preserve">                "s</w:t>
-      </w:r>
-      <w:proofErr w:type="gramStart"/>
-      <w:r>
-        <w:rPr>
-          <w:rFonts w:ascii="Times New Roman" w:hAnsi="Times New Roman" w:cs="Times New Roman"/>
-          <w:sz w:val="24"/>
-          <w:szCs w:val="24"/>
-          <w:lang w:val="en-US" w:eastAsia="es-CO"/>
-        </w:rPr>
-        <w:t>3:ListAllMyBuckets</w:t>
-      </w:r>
-      <w:proofErr w:type="gramEnd"/>
+        <w:t xml:space="preserve">                "s3:ListAllMyBuckets",</w:t>
+      </w:r>
+    </w:p>
+    <w:p>
+      <w:pPr>
+        <w:rPr>
+          <w:rFonts w:ascii="Times New Roman" w:hAnsi="Times New Roman" w:cs="Times New Roman"/>
+          <w:sz w:val="24"/>
+          <w:szCs w:val="24"/>
+          <w:lang w:val="en-US" w:eastAsia="es-CO"/>
+        </w:rPr>
+      </w:pPr>
+      <w:r>
+        <w:rPr>
+          <w:rFonts w:ascii="Times New Roman" w:hAnsi="Times New Roman" w:cs="Times New Roman"/>
+          <w:sz w:val="24"/>
+          <w:szCs w:val="24"/>
+          <w:lang w:val="en-US" w:eastAsia="es-CO"/>
+        </w:rPr>
+        <w:t xml:space="preserve">                "s3:GetBucketLocation",</w:t>
+      </w:r>
+    </w:p>
+    <w:p>
+      <w:pPr>
+        <w:rPr>
+          <w:rFonts w:ascii="Times New Roman" w:hAnsi="Times New Roman" w:cs="Times New Roman"/>
+          <w:sz w:val="24"/>
+          <w:szCs w:val="24"/>
+          <w:lang w:val="en-US" w:eastAsia="es-CO"/>
+        </w:rPr>
+      </w:pPr>
+      <w:r>
+        <w:rPr>
+          <w:rFonts w:ascii="Times New Roman" w:hAnsi="Times New Roman" w:cs="Times New Roman"/>
+          <w:sz w:val="24"/>
+          <w:szCs w:val="24"/>
+          <w:lang w:val="en-US" w:eastAsia="es-CO"/>
+        </w:rPr>
+        <w:t xml:space="preserve">                "s3:ListBucket"</w:t>
+      </w:r>
+    </w:p>
+    <w:p>
+      <w:pPr>
+        <w:rPr>
+          <w:rFonts w:ascii="Times New Roman" w:hAnsi="Times New Roman" w:cs="Times New Roman"/>
+          <w:sz w:val="24"/>
+          <w:szCs w:val="24"/>
+          <w:lang w:val="en-US" w:eastAsia="es-CO"/>
+        </w:rPr>
+      </w:pPr>
+      <w:r>
+        <w:rPr>
+          <w:rFonts w:ascii="Times New Roman" w:hAnsi="Times New Roman" w:cs="Times New Roman"/>
+          <w:sz w:val="24"/>
+          <w:szCs w:val="24"/>
+          <w:lang w:val="en-US" w:eastAsia="es-CO"/>
+        </w:rPr>
+        <w:t xml:space="preserve">            ],</w:t>
+      </w:r>
+    </w:p>
+    <w:p>
+      <w:pPr>
+        <w:rPr>
+          <w:rFonts w:ascii="Times New Roman" w:hAnsi="Times New Roman" w:cs="Times New Roman"/>
+          <w:sz w:val="24"/>
+          <w:szCs w:val="24"/>
+          <w:lang w:val="en-US" w:eastAsia="es-CO"/>
+        </w:rPr>
+      </w:pPr>
+      <w:r>
+        <w:rPr>
+          <w:rFonts w:ascii="Times New Roman" w:hAnsi="Times New Roman" w:cs="Times New Roman"/>
+          <w:sz w:val="24"/>
+          <w:szCs w:val="24"/>
+          <w:lang w:val="en-US" w:eastAsia="es-CO"/>
+        </w:rPr>
+        <w:t xml:space="preserve">            "Resource": "arn:aws:s3:::*"</w:t>
+      </w:r>
+    </w:p>
+    <w:p>
+      <w:pPr>
+        <w:rPr>
+          <w:rFonts w:ascii="Times New Roman" w:hAnsi="Times New Roman" w:cs="Times New Roman"/>
+          <w:sz w:val="24"/>
+          <w:szCs w:val="24"/>
+          <w:lang w:val="en-US" w:eastAsia="es-CO"/>
+        </w:rPr>
+      </w:pPr>
+      <w:r>
+        <w:rPr>
+          <w:rFonts w:ascii="Times New Roman" w:hAnsi="Times New Roman" w:cs="Times New Roman"/>
+          <w:sz w:val="24"/>
+          <w:szCs w:val="24"/>
+          <w:lang w:val="en-US" w:eastAsia="es-CO"/>
+        </w:rPr>
+        <w:t xml:space="preserve">        },</w:t>
+      </w:r>
+    </w:p>
+    <w:p>
+      <w:pPr>
+        <w:rPr>
+          <w:rFonts w:ascii="Times New Roman" w:hAnsi="Times New Roman" w:cs="Times New Roman"/>
+          <w:sz w:val="24"/>
+          <w:szCs w:val="24"/>
+          <w:lang w:val="en-US" w:eastAsia="es-CO"/>
+        </w:rPr>
+      </w:pPr>
+      <w:r>
+        <w:rPr>
+          <w:rFonts w:ascii="Times New Roman" w:hAnsi="Times New Roman" w:cs="Times New Roman"/>
+          <w:sz w:val="24"/>
+          <w:szCs w:val="24"/>
+          <w:lang w:val="en-US" w:eastAsia="es-CO"/>
+        </w:rPr>
+        <w:t xml:space="preserve">        {</w:t>
+      </w:r>
+    </w:p>
+    <w:p>
+      <w:pPr>
+        <w:rPr>
+          <w:rFonts w:ascii="Times New Roman" w:hAnsi="Times New Roman" w:cs="Times New Roman"/>
+          <w:sz w:val="24"/>
+          <w:szCs w:val="24"/>
+          <w:lang w:val="en-US" w:eastAsia="es-CO"/>
+        </w:rPr>
+      </w:pPr>
+      <w:r>
+        <w:rPr>
+          <w:rFonts w:ascii="Times New Roman" w:hAnsi="Times New Roman" w:cs="Times New Roman"/>
+          <w:sz w:val="24"/>
+          <w:szCs w:val="24"/>
+          <w:lang w:val="en-US" w:eastAsia="es-CO"/>
+        </w:rPr>
+        <w:t xml:space="preserve">            "Sid": "</w:t>
+      </w:r>
+      <w:proofErr w:type="spellStart"/>
+      <w:r>
+        <w:rPr>
+          <w:rFonts w:ascii="Times New Roman" w:hAnsi="Times New Roman" w:cs="Times New Roman"/>
+          <w:sz w:val="24"/>
+          <w:szCs w:val="24"/>
+          <w:lang w:val="en-US" w:eastAsia="es-CO"/>
+        </w:rPr>
+        <w:t>DenySensitiveAccess</w:t>
+      </w:r>
+      <w:proofErr w:type="spellEnd"/>
       <w:r>
         <w:rPr>
           <w:rFonts w:ascii="Times New Roman" w:hAnsi="Times New Roman" w:cs="Times New Roman"/>
@@ -6361,19 +6306,171 @@
           <w:szCs w:val="24"/>
           <w:lang w:val="en-US" w:eastAsia="es-CO"/>
         </w:rPr>
-        <w:t xml:space="preserve">                "s</w:t>
-      </w:r>
-      <w:proofErr w:type="gramStart"/>
-      <w:r>
-        <w:rPr>
-          <w:rFonts w:ascii="Times New Roman" w:hAnsi="Times New Roman" w:cs="Times New Roman"/>
-          <w:sz w:val="24"/>
-          <w:szCs w:val="24"/>
-          <w:lang w:val="en-US" w:eastAsia="es-CO"/>
-        </w:rPr>
-        <w:t>3:GetBucketLocation</w:t>
-      </w:r>
-      <w:proofErr w:type="gramEnd"/>
+        <w:t xml:space="preserve">            "Effect": "Deny",</w:t>
+      </w:r>
+    </w:p>
+    <w:p>
+      <w:pPr>
+        <w:rPr>
+          <w:rFonts w:ascii="Times New Roman" w:hAnsi="Times New Roman" w:cs="Times New Roman"/>
+          <w:sz w:val="24"/>
+          <w:szCs w:val="24"/>
+          <w:lang w:val="en-US" w:eastAsia="es-CO"/>
+        </w:rPr>
+      </w:pPr>
+      <w:r>
+        <w:rPr>
+          <w:rFonts w:ascii="Times New Roman" w:hAnsi="Times New Roman" w:cs="Times New Roman"/>
+          <w:sz w:val="24"/>
+          <w:szCs w:val="24"/>
+          <w:lang w:val="en-US" w:eastAsia="es-CO"/>
+        </w:rPr>
+        <w:t xml:space="preserve">            "Action": [</w:t>
+      </w:r>
+    </w:p>
+    <w:p>
+      <w:pPr>
+        <w:rPr>
+          <w:rFonts w:ascii="Times New Roman" w:hAnsi="Times New Roman" w:cs="Times New Roman"/>
+          <w:sz w:val="24"/>
+          <w:szCs w:val="24"/>
+          <w:lang w:val="en-US" w:eastAsia="es-CO"/>
+        </w:rPr>
+      </w:pPr>
+      <w:r>
+        <w:rPr>
+          <w:rFonts w:ascii="Times New Roman" w:hAnsi="Times New Roman" w:cs="Times New Roman"/>
+          <w:sz w:val="24"/>
+          <w:szCs w:val="24"/>
+          <w:lang w:val="en-US" w:eastAsia="es-CO"/>
+        </w:rPr>
+        <w:t xml:space="preserve">                "s3:GetObject",</w:t>
+      </w:r>
+    </w:p>
+    <w:p>
+      <w:pPr>
+        <w:rPr>
+          <w:rFonts w:ascii="Times New Roman" w:hAnsi="Times New Roman" w:cs="Times New Roman"/>
+          <w:sz w:val="24"/>
+          <w:szCs w:val="24"/>
+          <w:lang w:val="en-US" w:eastAsia="es-CO"/>
+        </w:rPr>
+      </w:pPr>
+      <w:r>
+        <w:rPr>
+          <w:rFonts w:ascii="Times New Roman" w:hAnsi="Times New Roman" w:cs="Times New Roman"/>
+          <w:sz w:val="24"/>
+          <w:szCs w:val="24"/>
+          <w:lang w:val="en-US" w:eastAsia="es-CO"/>
+        </w:rPr>
+        <w:t xml:space="preserve">                "s3:GetObjectAcl",</w:t>
+      </w:r>
+    </w:p>
+    <w:p>
+      <w:pPr>
+        <w:rPr>
+          <w:rFonts w:ascii="Times New Roman" w:hAnsi="Times New Roman" w:cs="Times New Roman"/>
+          <w:sz w:val="24"/>
+          <w:szCs w:val="24"/>
+          <w:lang w:val="en-US" w:eastAsia="es-CO"/>
+        </w:rPr>
+      </w:pPr>
+      <w:r>
+        <w:rPr>
+          <w:rFonts w:ascii="Times New Roman" w:hAnsi="Times New Roman" w:cs="Times New Roman"/>
+          <w:sz w:val="24"/>
+          <w:szCs w:val="24"/>
+          <w:lang w:val="en-US" w:eastAsia="es-CO"/>
+        </w:rPr>
+        <w:t xml:space="preserve">                "s3:GetObjectVersion",</w:t>
+      </w:r>
+    </w:p>
+    <w:p>
+      <w:pPr>
+        <w:rPr>
+          <w:rFonts w:ascii="Times New Roman" w:hAnsi="Times New Roman" w:cs="Times New Roman"/>
+          <w:sz w:val="24"/>
+          <w:szCs w:val="24"/>
+          <w:lang w:val="en-US" w:eastAsia="es-CO"/>
+        </w:rPr>
+      </w:pPr>
+      <w:r>
+        <w:rPr>
+          <w:rFonts w:ascii="Times New Roman" w:hAnsi="Times New Roman" w:cs="Times New Roman"/>
+          <w:sz w:val="24"/>
+          <w:szCs w:val="24"/>
+          <w:lang w:val="en-US" w:eastAsia="es-CO"/>
+        </w:rPr>
+        <w:t xml:space="preserve">                "s3:PutObject",</w:t>
+      </w:r>
+    </w:p>
+    <w:p>
+      <w:pPr>
+        <w:rPr>
+          <w:rFonts w:ascii="Times New Roman" w:hAnsi="Times New Roman" w:cs="Times New Roman"/>
+          <w:sz w:val="24"/>
+          <w:szCs w:val="24"/>
+          <w:lang w:val="en-US" w:eastAsia="es-CO"/>
+        </w:rPr>
+      </w:pPr>
+      <w:r>
+        <w:rPr>
+          <w:rFonts w:ascii="Times New Roman" w:hAnsi="Times New Roman" w:cs="Times New Roman"/>
+          <w:sz w:val="24"/>
+          <w:szCs w:val="24"/>
+          <w:lang w:val="en-US" w:eastAsia="es-CO"/>
+        </w:rPr>
+        <w:t xml:space="preserve">                "s3:DeleteObject",</w:t>
+      </w:r>
+    </w:p>
+    <w:p>
+      <w:pPr>
+        <w:rPr>
+          <w:rFonts w:ascii="Times New Roman" w:hAnsi="Times New Roman" w:cs="Times New Roman"/>
+          <w:sz w:val="24"/>
+          <w:szCs w:val="24"/>
+          <w:lang w:val="en-US" w:eastAsia="es-CO"/>
+        </w:rPr>
+      </w:pPr>
+      <w:r>
+        <w:rPr>
+          <w:rFonts w:ascii="Times New Roman" w:hAnsi="Times New Roman" w:cs="Times New Roman"/>
+          <w:sz w:val="24"/>
+          <w:szCs w:val="24"/>
+          <w:lang w:val="en-US" w:eastAsia="es-CO"/>
+        </w:rPr>
+        <w:t xml:space="preserve">                "s3:PutObjectAcl",</w:t>
+      </w:r>
+    </w:p>
+    <w:p>
+      <w:pPr>
+        <w:rPr>
+          <w:rFonts w:ascii="Times New Roman" w:hAnsi="Times New Roman" w:cs="Times New Roman"/>
+          <w:sz w:val="24"/>
+          <w:szCs w:val="24"/>
+          <w:lang w:val="en-US" w:eastAsia="es-CO"/>
+        </w:rPr>
+      </w:pPr>
+      <w:r>
+        <w:rPr>
+          <w:rFonts w:ascii="Times New Roman" w:hAnsi="Times New Roman" w:cs="Times New Roman"/>
+          <w:sz w:val="24"/>
+          <w:szCs w:val="24"/>
+          <w:lang w:val="en-US" w:eastAsia="es-CO"/>
+        </w:rPr>
+        <w:t xml:space="preserve">                "</w:t>
+      </w:r>
+      <w:proofErr w:type="spellStart"/>
+      <w:r>
+        <w:rPr>
+          <w:rFonts w:ascii="Times New Roman" w:hAnsi="Times New Roman" w:cs="Times New Roman"/>
+          <w:sz w:val="24"/>
+          <w:szCs w:val="24"/>
+          <w:lang w:val="en-US" w:eastAsia="es-CO"/>
+        </w:rPr>
+        <w:t>logs:GetLogEvents</w:t>
+      </w:r>
+      <w:proofErr w:type="spellEnd"/>
       <w:r>
         <w:rPr>
           <w:rFonts w:ascii="Times New Roman" w:hAnsi="Times New Roman" w:cs="Times New Roman"/>
@@ -6400,19 +6497,802 @@
           <w:szCs w:val="24"/>
           <w:lang w:val="en-US" w:eastAsia="es-CO"/>
         </w:rPr>
-        <w:t xml:space="preserve">                "s</w:t>
-      </w:r>
-      <w:proofErr w:type="gramStart"/>
-      <w:r>
-        <w:rPr>
-          <w:rFonts w:ascii="Times New Roman" w:hAnsi="Times New Roman" w:cs="Times New Roman"/>
-          <w:sz w:val="24"/>
-          <w:szCs w:val="24"/>
-          <w:lang w:val="en-US" w:eastAsia="es-CO"/>
-        </w:rPr>
-        <w:t>3:ListBucket</w:t>
-      </w:r>
-      <w:proofErr w:type="gramEnd"/>
+        <w:t xml:space="preserve">                "</w:t>
+      </w:r>
+      <w:proofErr w:type="spellStart"/>
+      <w:r>
+        <w:rPr>
+          <w:rFonts w:ascii="Times New Roman" w:hAnsi="Times New Roman" w:cs="Times New Roman"/>
+          <w:sz w:val="24"/>
+          <w:szCs w:val="24"/>
+          <w:lang w:val="en-US" w:eastAsia="es-CO"/>
+        </w:rPr>
+        <w:t>logs:FilterLogEvents</w:t>
+      </w:r>
+      <w:proofErr w:type="spellEnd"/>
+      <w:r>
+        <w:rPr>
+          <w:rFonts w:ascii="Times New Roman" w:hAnsi="Times New Roman" w:cs="Times New Roman"/>
+          <w:sz w:val="24"/>
+          <w:szCs w:val="24"/>
+          <w:lang w:val="en-US" w:eastAsia="es-CO"/>
+        </w:rPr>
+        <w:t>",</w:t>
+      </w:r>
+    </w:p>
+    <w:p>
+      <w:pPr>
+        <w:rPr>
+          <w:rFonts w:ascii="Times New Roman" w:hAnsi="Times New Roman" w:cs="Times New Roman"/>
+          <w:sz w:val="24"/>
+          <w:szCs w:val="24"/>
+          <w:lang w:val="en-US" w:eastAsia="es-CO"/>
+        </w:rPr>
+      </w:pPr>
+      <w:r>
+        <w:rPr>
+          <w:rFonts w:ascii="Times New Roman" w:hAnsi="Times New Roman" w:cs="Times New Roman"/>
+          <w:sz w:val="24"/>
+          <w:szCs w:val="24"/>
+          <w:lang w:val="en-US" w:eastAsia="es-CO"/>
+        </w:rPr>
+        <w:t xml:space="preserve">                "</w:t>
+      </w:r>
+      <w:proofErr w:type="spellStart"/>
+      <w:r>
+        <w:rPr>
+          <w:rFonts w:ascii="Times New Roman" w:hAnsi="Times New Roman" w:cs="Times New Roman"/>
+          <w:sz w:val="24"/>
+          <w:szCs w:val="24"/>
+          <w:lang w:val="en-US" w:eastAsia="es-CO"/>
+        </w:rPr>
+        <w:t>iam</w:t>
+      </w:r>
+      <w:proofErr w:type="spellEnd"/>
+      <w:r>
+        <w:rPr>
+          <w:rFonts w:ascii="Times New Roman" w:hAnsi="Times New Roman" w:cs="Times New Roman"/>
+          <w:sz w:val="24"/>
+          <w:szCs w:val="24"/>
+          <w:lang w:val="en-US" w:eastAsia="es-CO"/>
+        </w:rPr>
+        <w:t>:*",</w:t>
+      </w:r>
+    </w:p>
+    <w:p>
+      <w:pPr>
+        <w:rPr>
+          <w:rFonts w:ascii="Times New Roman" w:hAnsi="Times New Roman" w:cs="Times New Roman"/>
+          <w:sz w:val="24"/>
+          <w:szCs w:val="24"/>
+          <w:lang w:val="en-US" w:eastAsia="es-CO"/>
+        </w:rPr>
+      </w:pPr>
+      <w:r>
+        <w:rPr>
+          <w:rFonts w:ascii="Times New Roman" w:hAnsi="Times New Roman" w:cs="Times New Roman"/>
+          <w:sz w:val="24"/>
+          <w:szCs w:val="24"/>
+          <w:lang w:val="en-US" w:eastAsia="es-CO"/>
+        </w:rPr>
+        <w:t xml:space="preserve">                "</w:t>
+      </w:r>
+      <w:proofErr w:type="spellStart"/>
+      <w:r>
+        <w:rPr>
+          <w:rFonts w:ascii="Times New Roman" w:hAnsi="Times New Roman" w:cs="Times New Roman"/>
+          <w:sz w:val="24"/>
+          <w:szCs w:val="24"/>
+          <w:lang w:val="en-US" w:eastAsia="es-CO"/>
+        </w:rPr>
+        <w:t>rds</w:t>
+      </w:r>
+      <w:proofErr w:type="spellEnd"/>
+      <w:r>
+        <w:rPr>
+          <w:rFonts w:ascii="Times New Roman" w:hAnsi="Times New Roman" w:cs="Times New Roman"/>
+          <w:sz w:val="24"/>
+          <w:szCs w:val="24"/>
+          <w:lang w:val="en-US" w:eastAsia="es-CO"/>
+        </w:rPr>
+        <w:t>:*",</w:t>
+      </w:r>
+    </w:p>
+    <w:p>
+      <w:pPr>
+        <w:rPr>
+          <w:rFonts w:ascii="Times New Roman" w:hAnsi="Times New Roman" w:cs="Times New Roman"/>
+          <w:sz w:val="24"/>
+          <w:szCs w:val="24"/>
+          <w:lang w:val="en-US" w:eastAsia="es-CO"/>
+        </w:rPr>
+      </w:pPr>
+      <w:r>
+        <w:rPr>
+          <w:rFonts w:ascii="Times New Roman" w:hAnsi="Times New Roman" w:cs="Times New Roman"/>
+          <w:sz w:val="24"/>
+          <w:szCs w:val="24"/>
+          <w:lang w:val="en-US" w:eastAsia="es-CO"/>
+        </w:rPr>
+        <w:t xml:space="preserve">                "</w:t>
+      </w:r>
+      <w:proofErr w:type="spellStart"/>
+      <w:r>
+        <w:rPr>
+          <w:rFonts w:ascii="Times New Roman" w:hAnsi="Times New Roman" w:cs="Times New Roman"/>
+          <w:sz w:val="24"/>
+          <w:szCs w:val="24"/>
+          <w:lang w:val="en-US" w:eastAsia="es-CO"/>
+        </w:rPr>
+        <w:t>aws</w:t>
+      </w:r>
+      <w:proofErr w:type="spellEnd"/>
+      <w:r>
+        <w:rPr>
+          <w:rFonts w:ascii="Times New Roman" w:hAnsi="Times New Roman" w:cs="Times New Roman"/>
+          <w:sz w:val="24"/>
+          <w:szCs w:val="24"/>
+          <w:lang w:val="en-US" w:eastAsia="es-CO"/>
+        </w:rPr>
+        <w:t>-portal:*",</w:t>
+      </w:r>
+    </w:p>
+    <w:p>
+      <w:pPr>
+        <w:rPr>
+          <w:rFonts w:ascii="Times New Roman" w:hAnsi="Times New Roman" w:cs="Times New Roman"/>
+          <w:sz w:val="24"/>
+          <w:szCs w:val="24"/>
+          <w:lang w:val="en-US" w:eastAsia="es-CO"/>
+        </w:rPr>
+      </w:pPr>
+      <w:r>
+        <w:rPr>
+          <w:rFonts w:ascii="Times New Roman" w:hAnsi="Times New Roman" w:cs="Times New Roman"/>
+          <w:sz w:val="24"/>
+          <w:szCs w:val="24"/>
+          <w:lang w:val="en-US" w:eastAsia="es-CO"/>
+        </w:rPr>
+        <w:t xml:space="preserve">                "pricing:*"</w:t>
+      </w:r>
+    </w:p>
+    <w:p>
+      <w:pPr>
+        <w:rPr>
+          <w:rFonts w:ascii="Times New Roman" w:hAnsi="Times New Roman" w:cs="Times New Roman"/>
+          <w:sz w:val="24"/>
+          <w:szCs w:val="24"/>
+          <w:lang w:val="en-US" w:eastAsia="es-CO"/>
+        </w:rPr>
+      </w:pPr>
+      <w:r>
+        <w:rPr>
+          <w:rFonts w:ascii="Times New Roman" w:hAnsi="Times New Roman" w:cs="Times New Roman"/>
+          <w:sz w:val="24"/>
+          <w:szCs w:val="24"/>
+          <w:lang w:val="en-US" w:eastAsia="es-CO"/>
+        </w:rPr>
+        <w:t xml:space="preserve">            ],</w:t>
+      </w:r>
+    </w:p>
+    <w:p>
+      <w:pPr>
+        <w:rPr>
+          <w:rFonts w:ascii="Times New Roman" w:hAnsi="Times New Roman" w:cs="Times New Roman"/>
+          <w:sz w:val="24"/>
+          <w:szCs w:val="24"/>
+          <w:lang w:val="en-US" w:eastAsia="es-CO"/>
+        </w:rPr>
+      </w:pPr>
+      <w:r>
+        <w:rPr>
+          <w:rFonts w:ascii="Times New Roman" w:hAnsi="Times New Roman" w:cs="Times New Roman"/>
+          <w:sz w:val="24"/>
+          <w:szCs w:val="24"/>
+          <w:lang w:val="en-US" w:eastAsia="es-CO"/>
+        </w:rPr>
+        <w:t xml:space="preserve">            "Resource": "*"</w:t>
+      </w:r>
+    </w:p>
+    <w:p>
+      <w:pPr>
+        <w:rPr>
+          <w:rFonts w:ascii="Times New Roman" w:hAnsi="Times New Roman" w:cs="Times New Roman"/>
+          <w:sz w:val="24"/>
+          <w:szCs w:val="24"/>
+          <w:lang w:val="en-US" w:eastAsia="es-CO"/>
+        </w:rPr>
+      </w:pPr>
+      <w:r>
+        <w:rPr>
+          <w:rFonts w:ascii="Times New Roman" w:hAnsi="Times New Roman" w:cs="Times New Roman"/>
+          <w:sz w:val="24"/>
+          <w:szCs w:val="24"/>
+          <w:lang w:val="en-US" w:eastAsia="es-CO"/>
+        </w:rPr>
+        <w:t xml:space="preserve">        },</w:t>
+      </w:r>
+    </w:p>
+    <w:p>
+      <w:pPr>
+        <w:rPr>
+          <w:rFonts w:ascii="Times New Roman" w:hAnsi="Times New Roman" w:cs="Times New Roman"/>
+          <w:sz w:val="24"/>
+          <w:szCs w:val="24"/>
+          <w:lang w:val="en-US" w:eastAsia="es-CO"/>
+        </w:rPr>
+      </w:pPr>
+      <w:r>
+        <w:rPr>
+          <w:rFonts w:ascii="Times New Roman" w:hAnsi="Times New Roman" w:cs="Times New Roman"/>
+          <w:sz w:val="24"/>
+          <w:szCs w:val="24"/>
+          <w:lang w:val="en-US" w:eastAsia="es-CO"/>
+        </w:rPr>
+        <w:t xml:space="preserve">        {</w:t>
+      </w:r>
+    </w:p>
+    <w:p>
+      <w:pPr>
+        <w:rPr>
+          <w:rFonts w:ascii="Times New Roman" w:hAnsi="Times New Roman" w:cs="Times New Roman"/>
+          <w:sz w:val="24"/>
+          <w:szCs w:val="24"/>
+          <w:lang w:val="en-US" w:eastAsia="es-CO"/>
+        </w:rPr>
+      </w:pPr>
+      <w:r>
+        <w:rPr>
+          <w:rFonts w:ascii="Times New Roman" w:hAnsi="Times New Roman" w:cs="Times New Roman"/>
+          <w:sz w:val="24"/>
+          <w:szCs w:val="24"/>
+          <w:lang w:val="en-US" w:eastAsia="es-CO"/>
+        </w:rPr>
+        <w:t xml:space="preserve">            "Sid": "</w:t>
+      </w:r>
+      <w:proofErr w:type="spellStart"/>
+      <w:r>
+        <w:rPr>
+          <w:rFonts w:ascii="Times New Roman" w:hAnsi="Times New Roman" w:cs="Times New Roman"/>
+          <w:sz w:val="24"/>
+          <w:szCs w:val="24"/>
+          <w:lang w:val="en-US" w:eastAsia="es-CO"/>
+        </w:rPr>
+        <w:t>DenyWriteOrModify</w:t>
+      </w:r>
+      <w:proofErr w:type="spellEnd"/>
+      <w:r>
+        <w:rPr>
+          <w:rFonts w:ascii="Times New Roman" w:hAnsi="Times New Roman" w:cs="Times New Roman"/>
+          <w:sz w:val="24"/>
+          <w:szCs w:val="24"/>
+          <w:lang w:val="en-US" w:eastAsia="es-CO"/>
+        </w:rPr>
+        <w:t>",</w:t>
+      </w:r>
+    </w:p>
+    <w:p>
+      <w:pPr>
+        <w:rPr>
+          <w:rFonts w:ascii="Times New Roman" w:hAnsi="Times New Roman" w:cs="Times New Roman"/>
+          <w:sz w:val="24"/>
+          <w:szCs w:val="24"/>
+          <w:lang w:val="en-US" w:eastAsia="es-CO"/>
+        </w:rPr>
+      </w:pPr>
+      <w:r>
+        <w:rPr>
+          <w:rFonts w:ascii="Times New Roman" w:hAnsi="Times New Roman" w:cs="Times New Roman"/>
+          <w:sz w:val="24"/>
+          <w:szCs w:val="24"/>
+          <w:lang w:val="en-US" w:eastAsia="es-CO"/>
+        </w:rPr>
+        <w:t xml:space="preserve">            "Effect": "Deny",</w:t>
+      </w:r>
+    </w:p>
+    <w:p>
+      <w:pPr>
+        <w:rPr>
+          <w:rFonts w:ascii="Times New Roman" w:hAnsi="Times New Roman" w:cs="Times New Roman"/>
+          <w:sz w:val="24"/>
+          <w:szCs w:val="24"/>
+          <w:lang w:val="en-US" w:eastAsia="es-CO"/>
+        </w:rPr>
+      </w:pPr>
+      <w:r>
+        <w:rPr>
+          <w:rFonts w:ascii="Times New Roman" w:hAnsi="Times New Roman" w:cs="Times New Roman"/>
+          <w:sz w:val="24"/>
+          <w:szCs w:val="24"/>
+          <w:lang w:val="en-US" w:eastAsia="es-CO"/>
+        </w:rPr>
+        <w:t xml:space="preserve">            "Action": [</w:t>
+      </w:r>
+    </w:p>
+    <w:p>
+      <w:pPr>
+        <w:rPr>
+          <w:rFonts w:ascii="Times New Roman" w:hAnsi="Times New Roman" w:cs="Times New Roman"/>
+          <w:sz w:val="24"/>
+          <w:szCs w:val="24"/>
+          <w:lang w:val="en-US" w:eastAsia="es-CO"/>
+        </w:rPr>
+      </w:pPr>
+      <w:r>
+        <w:rPr>
+          <w:rFonts w:ascii="Times New Roman" w:hAnsi="Times New Roman" w:cs="Times New Roman"/>
+          <w:sz w:val="24"/>
+          <w:szCs w:val="24"/>
+          <w:lang w:val="en-US" w:eastAsia="es-CO"/>
+        </w:rPr>
+        <w:t xml:space="preserve">                "ec2:RunInstances",</w:t>
+      </w:r>
+    </w:p>
+    <w:p>
+      <w:pPr>
+        <w:rPr>
+          <w:rFonts w:ascii="Times New Roman" w:hAnsi="Times New Roman" w:cs="Times New Roman"/>
+          <w:sz w:val="24"/>
+          <w:szCs w:val="24"/>
+          <w:lang w:val="en-US" w:eastAsia="es-CO"/>
+        </w:rPr>
+      </w:pPr>
+      <w:r>
+        <w:rPr>
+          <w:rFonts w:ascii="Times New Roman" w:hAnsi="Times New Roman" w:cs="Times New Roman"/>
+          <w:sz w:val="24"/>
+          <w:szCs w:val="24"/>
+          <w:lang w:val="en-US" w:eastAsia="es-CO"/>
+        </w:rPr>
+        <w:t xml:space="preserve">                "ec2:StartInstances",</w:t>
+      </w:r>
+    </w:p>
+    <w:p>
+      <w:pPr>
+        <w:rPr>
+          <w:rFonts w:ascii="Times New Roman" w:hAnsi="Times New Roman" w:cs="Times New Roman"/>
+          <w:sz w:val="24"/>
+          <w:szCs w:val="24"/>
+          <w:lang w:val="en-US" w:eastAsia="es-CO"/>
+        </w:rPr>
+      </w:pPr>
+      <w:r>
+        <w:rPr>
+          <w:rFonts w:ascii="Times New Roman" w:hAnsi="Times New Roman" w:cs="Times New Roman"/>
+          <w:sz w:val="24"/>
+          <w:szCs w:val="24"/>
+          <w:lang w:val="en-US" w:eastAsia="es-CO"/>
+        </w:rPr>
+        <w:t xml:space="preserve">                "ec2:StopInstances",</w:t>
+      </w:r>
+    </w:p>
+    <w:p>
+      <w:pPr>
+        <w:rPr>
+          <w:rFonts w:ascii="Times New Roman" w:hAnsi="Times New Roman" w:cs="Times New Roman"/>
+          <w:sz w:val="24"/>
+          <w:szCs w:val="24"/>
+          <w:lang w:val="en-US" w:eastAsia="es-CO"/>
+        </w:rPr>
+      </w:pPr>
+      <w:r>
+        <w:rPr>
+          <w:rFonts w:ascii="Times New Roman" w:hAnsi="Times New Roman" w:cs="Times New Roman"/>
+          <w:sz w:val="24"/>
+          <w:szCs w:val="24"/>
+          <w:lang w:val="en-US" w:eastAsia="es-CO"/>
+        </w:rPr>
+        <w:t xml:space="preserve">                "ec2:TerminateInstances",</w:t>
+      </w:r>
+    </w:p>
+    <w:p>
+      <w:pPr>
+        <w:rPr>
+          <w:rFonts w:ascii="Times New Roman" w:hAnsi="Times New Roman" w:cs="Times New Roman"/>
+          <w:sz w:val="24"/>
+          <w:szCs w:val="24"/>
+          <w:lang w:val="en-US" w:eastAsia="es-CO"/>
+        </w:rPr>
+      </w:pPr>
+      <w:r>
+        <w:rPr>
+          <w:rFonts w:ascii="Times New Roman" w:hAnsi="Times New Roman" w:cs="Times New Roman"/>
+          <w:sz w:val="24"/>
+          <w:szCs w:val="24"/>
+          <w:lang w:val="en-US" w:eastAsia="es-CO"/>
+        </w:rPr>
+        <w:t xml:space="preserve">                "</w:t>
+      </w:r>
+      <w:proofErr w:type="spellStart"/>
+      <w:r>
+        <w:rPr>
+          <w:rFonts w:ascii="Times New Roman" w:hAnsi="Times New Roman" w:cs="Times New Roman"/>
+          <w:sz w:val="24"/>
+          <w:szCs w:val="24"/>
+          <w:lang w:val="en-US" w:eastAsia="es-CO"/>
+        </w:rPr>
+        <w:t>autoscaling:CreateAutoScalingGroup</w:t>
+      </w:r>
+      <w:proofErr w:type="spellEnd"/>
+      <w:r>
+        <w:rPr>
+          <w:rFonts w:ascii="Times New Roman" w:hAnsi="Times New Roman" w:cs="Times New Roman"/>
+          <w:sz w:val="24"/>
+          <w:szCs w:val="24"/>
+          <w:lang w:val="en-US" w:eastAsia="es-CO"/>
+        </w:rPr>
+        <w:t>",</w:t>
+      </w:r>
+    </w:p>
+    <w:p>
+      <w:pPr>
+        <w:rPr>
+          <w:rFonts w:ascii="Times New Roman" w:hAnsi="Times New Roman" w:cs="Times New Roman"/>
+          <w:sz w:val="24"/>
+          <w:szCs w:val="24"/>
+          <w:lang w:val="en-US" w:eastAsia="es-CO"/>
+        </w:rPr>
+      </w:pPr>
+      <w:r>
+        <w:rPr>
+          <w:rFonts w:ascii="Times New Roman" w:hAnsi="Times New Roman" w:cs="Times New Roman"/>
+          <w:sz w:val="24"/>
+          <w:szCs w:val="24"/>
+          <w:lang w:val="en-US" w:eastAsia="es-CO"/>
+        </w:rPr>
+        <w:t xml:space="preserve">                "</w:t>
+      </w:r>
+      <w:proofErr w:type="spellStart"/>
+      <w:r>
+        <w:rPr>
+          <w:rFonts w:ascii="Times New Roman" w:hAnsi="Times New Roman" w:cs="Times New Roman"/>
+          <w:sz w:val="24"/>
+          <w:szCs w:val="24"/>
+          <w:lang w:val="en-US" w:eastAsia="es-CO"/>
+        </w:rPr>
+        <w:t>autoscaling:UpdateAutoScalingGroup</w:t>
+      </w:r>
+      <w:proofErr w:type="spellEnd"/>
+      <w:r>
+        <w:rPr>
+          <w:rFonts w:ascii="Times New Roman" w:hAnsi="Times New Roman" w:cs="Times New Roman"/>
+          <w:sz w:val="24"/>
+          <w:szCs w:val="24"/>
+          <w:lang w:val="en-US" w:eastAsia="es-CO"/>
+        </w:rPr>
+        <w:t>",</w:t>
+      </w:r>
+    </w:p>
+    <w:p>
+      <w:pPr>
+        <w:rPr>
+          <w:rFonts w:ascii="Times New Roman" w:hAnsi="Times New Roman" w:cs="Times New Roman"/>
+          <w:sz w:val="24"/>
+          <w:szCs w:val="24"/>
+          <w:lang w:val="en-US" w:eastAsia="es-CO"/>
+        </w:rPr>
+      </w:pPr>
+      <w:r>
+        <w:rPr>
+          <w:rFonts w:ascii="Times New Roman" w:hAnsi="Times New Roman" w:cs="Times New Roman"/>
+          <w:sz w:val="24"/>
+          <w:szCs w:val="24"/>
+          <w:lang w:val="en-US" w:eastAsia="es-CO"/>
+        </w:rPr>
+        <w:t xml:space="preserve">                "</w:t>
+      </w:r>
+      <w:proofErr w:type="spellStart"/>
+      <w:r>
+        <w:rPr>
+          <w:rFonts w:ascii="Times New Roman" w:hAnsi="Times New Roman" w:cs="Times New Roman"/>
+          <w:sz w:val="24"/>
+          <w:szCs w:val="24"/>
+          <w:lang w:val="en-US" w:eastAsia="es-CO"/>
+        </w:rPr>
+        <w:t>autoscaling:DeleteAutoScalingGroup</w:t>
+      </w:r>
+      <w:proofErr w:type="spellEnd"/>
+      <w:r>
+        <w:rPr>
+          <w:rFonts w:ascii="Times New Roman" w:hAnsi="Times New Roman" w:cs="Times New Roman"/>
+          <w:sz w:val="24"/>
+          <w:szCs w:val="24"/>
+          <w:lang w:val="en-US" w:eastAsia="es-CO"/>
+        </w:rPr>
+        <w:t>",</w:t>
+      </w:r>
+    </w:p>
+    <w:p>
+      <w:pPr>
+        <w:rPr>
+          <w:rFonts w:ascii="Times New Roman" w:hAnsi="Times New Roman" w:cs="Times New Roman"/>
+          <w:sz w:val="24"/>
+          <w:szCs w:val="24"/>
+          <w:lang w:val="en-US" w:eastAsia="es-CO"/>
+        </w:rPr>
+      </w:pPr>
+      <w:r>
+        <w:rPr>
+          <w:rFonts w:ascii="Times New Roman" w:hAnsi="Times New Roman" w:cs="Times New Roman"/>
+          <w:sz w:val="24"/>
+          <w:szCs w:val="24"/>
+          <w:lang w:val="en-US" w:eastAsia="es-CO"/>
+        </w:rPr>
+        <w:t xml:space="preserve">                "</w:t>
+      </w:r>
+      <w:proofErr w:type="spellStart"/>
+      <w:r>
+        <w:rPr>
+          <w:rFonts w:ascii="Times New Roman" w:hAnsi="Times New Roman" w:cs="Times New Roman"/>
+          <w:sz w:val="24"/>
+          <w:szCs w:val="24"/>
+          <w:lang w:val="en-US" w:eastAsia="es-CO"/>
+        </w:rPr>
+        <w:t>elasticloadbalancing:RegisterTargets</w:t>
+      </w:r>
+      <w:proofErr w:type="spellEnd"/>
+      <w:r>
+        <w:rPr>
+          <w:rFonts w:ascii="Times New Roman" w:hAnsi="Times New Roman" w:cs="Times New Roman"/>
+          <w:sz w:val="24"/>
+          <w:szCs w:val="24"/>
+          <w:lang w:val="en-US" w:eastAsia="es-CO"/>
+        </w:rPr>
+        <w:t>",</w:t>
+      </w:r>
+    </w:p>
+    <w:p>
+      <w:pPr>
+        <w:rPr>
+          <w:rFonts w:ascii="Times New Roman" w:hAnsi="Times New Roman" w:cs="Times New Roman"/>
+          <w:sz w:val="24"/>
+          <w:szCs w:val="24"/>
+          <w:lang w:val="en-US" w:eastAsia="es-CO"/>
+        </w:rPr>
+      </w:pPr>
+      <w:r>
+        <w:rPr>
+          <w:rFonts w:ascii="Times New Roman" w:hAnsi="Times New Roman" w:cs="Times New Roman"/>
+          <w:sz w:val="24"/>
+          <w:szCs w:val="24"/>
+          <w:lang w:val="en-US" w:eastAsia="es-CO"/>
+        </w:rPr>
+        <w:t xml:space="preserve">                "</w:t>
+      </w:r>
+      <w:proofErr w:type="spellStart"/>
+      <w:r>
+        <w:rPr>
+          <w:rFonts w:ascii="Times New Roman" w:hAnsi="Times New Roman" w:cs="Times New Roman"/>
+          <w:sz w:val="24"/>
+          <w:szCs w:val="24"/>
+          <w:lang w:val="en-US" w:eastAsia="es-CO"/>
+        </w:rPr>
+        <w:t>elasticloadbalancing:DeregisterTargets</w:t>
+      </w:r>
+      <w:proofErr w:type="spellEnd"/>
+      <w:r>
+        <w:rPr>
+          <w:rFonts w:ascii="Times New Roman" w:hAnsi="Times New Roman" w:cs="Times New Roman"/>
+          <w:sz w:val="24"/>
+          <w:szCs w:val="24"/>
+          <w:lang w:val="en-US" w:eastAsia="es-CO"/>
+        </w:rPr>
+        <w:t>",</w:t>
+      </w:r>
+    </w:p>
+    <w:p>
+      <w:pPr>
+        <w:rPr>
+          <w:rFonts w:ascii="Times New Roman" w:hAnsi="Times New Roman" w:cs="Times New Roman"/>
+          <w:sz w:val="24"/>
+          <w:szCs w:val="24"/>
+          <w:lang w:val="en-US" w:eastAsia="es-CO"/>
+        </w:rPr>
+      </w:pPr>
+      <w:r>
+        <w:rPr>
+          <w:rFonts w:ascii="Times New Roman" w:hAnsi="Times New Roman" w:cs="Times New Roman"/>
+          <w:sz w:val="24"/>
+          <w:szCs w:val="24"/>
+          <w:lang w:val="en-US" w:eastAsia="es-CO"/>
+        </w:rPr>
+        <w:t xml:space="preserve">                "</w:t>
+      </w:r>
+      <w:proofErr w:type="spellStart"/>
+      <w:r>
+        <w:rPr>
+          <w:rFonts w:ascii="Times New Roman" w:hAnsi="Times New Roman" w:cs="Times New Roman"/>
+          <w:sz w:val="24"/>
+          <w:szCs w:val="24"/>
+          <w:lang w:val="en-US" w:eastAsia="es-CO"/>
+        </w:rPr>
+        <w:t>elasticloadbalancing:CreateLoadBalancer</w:t>
+      </w:r>
+      <w:proofErr w:type="spellEnd"/>
+      <w:r>
+        <w:rPr>
+          <w:rFonts w:ascii="Times New Roman" w:hAnsi="Times New Roman" w:cs="Times New Roman"/>
+          <w:sz w:val="24"/>
+          <w:szCs w:val="24"/>
+          <w:lang w:val="en-US" w:eastAsia="es-CO"/>
+        </w:rPr>
+        <w:t>",</w:t>
+      </w:r>
+    </w:p>
+    <w:p>
+      <w:pPr>
+        <w:rPr>
+          <w:rFonts w:ascii="Times New Roman" w:hAnsi="Times New Roman" w:cs="Times New Roman"/>
+          <w:sz w:val="24"/>
+          <w:szCs w:val="24"/>
+          <w:lang w:val="en-US" w:eastAsia="es-CO"/>
+        </w:rPr>
+      </w:pPr>
+      <w:r>
+        <w:rPr>
+          <w:rFonts w:ascii="Times New Roman" w:hAnsi="Times New Roman" w:cs="Times New Roman"/>
+          <w:sz w:val="24"/>
+          <w:szCs w:val="24"/>
+          <w:lang w:val="en-US" w:eastAsia="es-CO"/>
+        </w:rPr>
+        <w:t xml:space="preserve">                "</w:t>
+      </w:r>
+      <w:proofErr w:type="spellStart"/>
+      <w:r>
+        <w:rPr>
+          <w:rFonts w:ascii="Times New Roman" w:hAnsi="Times New Roman" w:cs="Times New Roman"/>
+          <w:sz w:val="24"/>
+          <w:szCs w:val="24"/>
+          <w:lang w:val="en-US" w:eastAsia="es-CO"/>
+        </w:rPr>
+        <w:t>elasticloadbalancing:DeleteLoadBalancer</w:t>
+      </w:r>
+      <w:proofErr w:type="spellEnd"/>
+      <w:r>
+        <w:rPr>
+          <w:rFonts w:ascii="Times New Roman" w:hAnsi="Times New Roman" w:cs="Times New Roman"/>
+          <w:sz w:val="24"/>
+          <w:szCs w:val="24"/>
+          <w:lang w:val="en-US" w:eastAsia="es-CO"/>
+        </w:rPr>
+        <w:t>",</w:t>
+      </w:r>
+    </w:p>
+    <w:p>
+      <w:pPr>
+        <w:rPr>
+          <w:rFonts w:ascii="Times New Roman" w:hAnsi="Times New Roman" w:cs="Times New Roman"/>
+          <w:sz w:val="24"/>
+          <w:szCs w:val="24"/>
+          <w:lang w:val="en-US" w:eastAsia="es-CO"/>
+        </w:rPr>
+      </w:pPr>
+      <w:r>
+        <w:rPr>
+          <w:rFonts w:ascii="Times New Roman" w:hAnsi="Times New Roman" w:cs="Times New Roman"/>
+          <w:sz w:val="24"/>
+          <w:szCs w:val="24"/>
+          <w:lang w:val="en-US" w:eastAsia="es-CO"/>
+        </w:rPr>
+        <w:t xml:space="preserve">                "</w:t>
+      </w:r>
+      <w:proofErr w:type="spellStart"/>
+      <w:r>
+        <w:rPr>
+          <w:rFonts w:ascii="Times New Roman" w:hAnsi="Times New Roman" w:cs="Times New Roman"/>
+          <w:sz w:val="24"/>
+          <w:szCs w:val="24"/>
+          <w:lang w:val="en-US" w:eastAsia="es-CO"/>
+        </w:rPr>
+        <w:t>cloudwatch:PutMetricData</w:t>
+      </w:r>
+      <w:proofErr w:type="spellEnd"/>
+      <w:r>
+        <w:rPr>
+          <w:rFonts w:ascii="Times New Roman" w:hAnsi="Times New Roman" w:cs="Times New Roman"/>
+          <w:sz w:val="24"/>
+          <w:szCs w:val="24"/>
+          <w:lang w:val="en-US" w:eastAsia="es-CO"/>
+        </w:rPr>
+        <w:t>",</w:t>
+      </w:r>
+    </w:p>
+    <w:p>
+      <w:pPr>
+        <w:rPr>
+          <w:rFonts w:ascii="Times New Roman" w:hAnsi="Times New Roman" w:cs="Times New Roman"/>
+          <w:sz w:val="24"/>
+          <w:szCs w:val="24"/>
+          <w:lang w:val="en-US" w:eastAsia="es-CO"/>
+        </w:rPr>
+      </w:pPr>
+      <w:r>
+        <w:rPr>
+          <w:rFonts w:ascii="Times New Roman" w:hAnsi="Times New Roman" w:cs="Times New Roman"/>
+          <w:sz w:val="24"/>
+          <w:szCs w:val="24"/>
+          <w:lang w:val="en-US" w:eastAsia="es-CO"/>
+        </w:rPr>
+        <w:t xml:space="preserve">                "</w:t>
+      </w:r>
+      <w:proofErr w:type="spellStart"/>
+      <w:r>
+        <w:rPr>
+          <w:rFonts w:ascii="Times New Roman" w:hAnsi="Times New Roman" w:cs="Times New Roman"/>
+          <w:sz w:val="24"/>
+          <w:szCs w:val="24"/>
+          <w:lang w:val="en-US" w:eastAsia="es-CO"/>
+        </w:rPr>
+        <w:t>cloudwatch:PutDashboard</w:t>
+      </w:r>
+      <w:proofErr w:type="spellEnd"/>
+      <w:r>
+        <w:rPr>
+          <w:rFonts w:ascii="Times New Roman" w:hAnsi="Times New Roman" w:cs="Times New Roman"/>
+          <w:sz w:val="24"/>
+          <w:szCs w:val="24"/>
+          <w:lang w:val="en-US" w:eastAsia="es-CO"/>
+        </w:rPr>
+        <w:t>",</w:t>
+      </w:r>
+    </w:p>
+    <w:p>
+      <w:pPr>
+        <w:rPr>
+          <w:rFonts w:ascii="Times New Roman" w:hAnsi="Times New Roman" w:cs="Times New Roman"/>
+          <w:sz w:val="24"/>
+          <w:szCs w:val="24"/>
+          <w:lang w:val="en-US" w:eastAsia="es-CO"/>
+        </w:rPr>
+      </w:pPr>
+      <w:r>
+        <w:rPr>
+          <w:rFonts w:ascii="Times New Roman" w:hAnsi="Times New Roman" w:cs="Times New Roman"/>
+          <w:sz w:val="24"/>
+          <w:szCs w:val="24"/>
+          <w:lang w:val="en-US" w:eastAsia="es-CO"/>
+        </w:rPr>
+        <w:t xml:space="preserve">                "</w:t>
+      </w:r>
+      <w:proofErr w:type="spellStart"/>
+      <w:r>
+        <w:rPr>
+          <w:rFonts w:ascii="Times New Roman" w:hAnsi="Times New Roman" w:cs="Times New Roman"/>
+          <w:sz w:val="24"/>
+          <w:szCs w:val="24"/>
+          <w:lang w:val="en-US" w:eastAsia="es-CO"/>
+        </w:rPr>
+        <w:t>cloudwatch:DeleteAlarms</w:t>
+      </w:r>
+      <w:proofErr w:type="spellEnd"/>
+      <w:r>
+        <w:rPr>
+          <w:rFonts w:ascii="Times New Roman" w:hAnsi="Times New Roman" w:cs="Times New Roman"/>
+          <w:sz w:val="24"/>
+          <w:szCs w:val="24"/>
+          <w:lang w:val="en-US" w:eastAsia="es-CO"/>
+        </w:rPr>
+        <w:t>",</w:t>
+      </w:r>
+    </w:p>
+    <w:p>
+      <w:pPr>
+        <w:rPr>
+          <w:rFonts w:ascii="Times New Roman" w:hAnsi="Times New Roman" w:cs="Times New Roman"/>
+          <w:sz w:val="24"/>
+          <w:szCs w:val="24"/>
+          <w:lang w:val="en-US" w:eastAsia="es-CO"/>
+        </w:rPr>
+      </w:pPr>
+      <w:r>
+        <w:rPr>
+          <w:rFonts w:ascii="Times New Roman" w:hAnsi="Times New Roman" w:cs="Times New Roman"/>
+          <w:sz w:val="24"/>
+          <w:szCs w:val="24"/>
+          <w:lang w:val="en-US" w:eastAsia="es-CO"/>
+        </w:rPr>
+        <w:t xml:space="preserve">                </w:t>
+      </w:r>
       <w:r>
         <w:rPr>
           <w:rFonts w:ascii="Times New Roman" w:hAnsi="Times New Roman" w:cs="Times New Roman"/>
@@ -6422,141 +7302,6 @@
         </w:rPr>
         <w:t>"</w:t>
       </w:r>
-    </w:p>
-    <w:p>
-      <w:pPr>
-        <w:rPr>
-          <w:rFonts w:ascii="Times New Roman" w:hAnsi="Times New Roman" w:cs="Times New Roman"/>
-          <w:sz w:val="24"/>
-          <w:szCs w:val="24"/>
-          <w:lang w:val="en-US" w:eastAsia="es-CO"/>
-        </w:rPr>
-      </w:pPr>
-      <w:r>
-        <w:rPr>
-          <w:rFonts w:ascii="Times New Roman" w:hAnsi="Times New Roman" w:cs="Times New Roman"/>
-          <w:sz w:val="24"/>
-          <w:szCs w:val="24"/>
-          <w:lang w:val="en-US" w:eastAsia="es-CO"/>
-        </w:rPr>
-        <w:t xml:space="preserve">            ],</w:t>
-      </w:r>
-    </w:p>
-    <w:p>
-      <w:pPr>
-        <w:rPr>
-          <w:rFonts w:ascii="Times New Roman" w:hAnsi="Times New Roman" w:cs="Times New Roman"/>
-          <w:sz w:val="24"/>
-          <w:szCs w:val="24"/>
-          <w:lang w:val="en-US" w:eastAsia="es-CO"/>
-        </w:rPr>
-      </w:pPr>
-      <w:r>
-        <w:rPr>
-          <w:rFonts w:ascii="Times New Roman" w:hAnsi="Times New Roman" w:cs="Times New Roman"/>
-          <w:sz w:val="24"/>
-          <w:szCs w:val="24"/>
-          <w:lang w:val="en-US" w:eastAsia="es-CO"/>
-        </w:rPr>
-        <w:t xml:space="preserve">            "Resource": "</w:t>
-      </w:r>
-      <w:proofErr w:type="gramStart"/>
-      <w:r>
-        <w:rPr>
-          <w:rFonts w:ascii="Times New Roman" w:hAnsi="Times New Roman" w:cs="Times New Roman"/>
-          <w:sz w:val="24"/>
-          <w:szCs w:val="24"/>
-          <w:lang w:val="en-US" w:eastAsia="es-CO"/>
-        </w:rPr>
-        <w:t>arn:aws</w:t>
-      </w:r>
-      <w:proofErr w:type="gramEnd"/>
-      <w:r>
-        <w:rPr>
-          <w:rFonts w:ascii="Times New Roman" w:hAnsi="Times New Roman" w:cs="Times New Roman"/>
-          <w:sz w:val="24"/>
-          <w:szCs w:val="24"/>
-          <w:lang w:val="en-US" w:eastAsia="es-CO"/>
-        </w:rPr>
-        <w:t>:s</w:t>
-      </w:r>
-      <w:proofErr w:type="gramStart"/>
-      <w:r>
-        <w:rPr>
-          <w:rFonts w:ascii="Times New Roman" w:hAnsi="Times New Roman" w:cs="Times New Roman"/>
-          <w:sz w:val="24"/>
-          <w:szCs w:val="24"/>
-          <w:lang w:val="en-US" w:eastAsia="es-CO"/>
-        </w:rPr>
-        <w:t>3:::</w:t>
-      </w:r>
-      <w:proofErr w:type="gramEnd"/>
-      <w:r>
-        <w:rPr>
-          <w:rFonts w:ascii="Times New Roman" w:hAnsi="Times New Roman" w:cs="Times New Roman"/>
-          <w:sz w:val="24"/>
-          <w:szCs w:val="24"/>
-          <w:lang w:val="en-US" w:eastAsia="es-CO"/>
-        </w:rPr>
-        <w:t>*"</w:t>
-      </w:r>
-    </w:p>
-    <w:p>
-      <w:pPr>
-        <w:rPr>
-          <w:rFonts w:ascii="Times New Roman" w:hAnsi="Times New Roman" w:cs="Times New Roman"/>
-          <w:sz w:val="24"/>
-          <w:szCs w:val="24"/>
-          <w:lang w:val="en-US" w:eastAsia="es-CO"/>
-        </w:rPr>
-      </w:pPr>
-      <w:r>
-        <w:rPr>
-          <w:rFonts w:ascii="Times New Roman" w:hAnsi="Times New Roman" w:cs="Times New Roman"/>
-          <w:sz w:val="24"/>
-          <w:szCs w:val="24"/>
-          <w:lang w:val="en-US" w:eastAsia="es-CO"/>
-        </w:rPr>
-        <w:t xml:space="preserve">        },</w:t>
-      </w:r>
-    </w:p>
-    <w:p>
-      <w:pPr>
-        <w:rPr>
-          <w:rFonts w:ascii="Times New Roman" w:hAnsi="Times New Roman" w:cs="Times New Roman"/>
-          <w:sz w:val="24"/>
-          <w:szCs w:val="24"/>
-          <w:lang w:val="en-US" w:eastAsia="es-CO"/>
-        </w:rPr>
-      </w:pPr>
-      <w:r>
-        <w:rPr>
-          <w:rFonts w:ascii="Times New Roman" w:hAnsi="Times New Roman" w:cs="Times New Roman"/>
-          <w:sz w:val="24"/>
-          <w:szCs w:val="24"/>
-          <w:lang w:val="en-US" w:eastAsia="es-CO"/>
-        </w:rPr>
-        <w:t xml:space="preserve">        {</w:t>
-      </w:r>
-    </w:p>
-    <w:p>
-      <w:pPr>
-        <w:rPr>
-          <w:rFonts w:ascii="Times New Roman" w:hAnsi="Times New Roman" w:cs="Times New Roman"/>
-          <w:sz w:val="24"/>
-          <w:szCs w:val="24"/>
-          <w:lang w:val="en-US" w:eastAsia="es-CO"/>
-        </w:rPr>
-      </w:pPr>
-      <w:r>
-        <w:rPr>
-          <w:rFonts w:ascii="Times New Roman" w:hAnsi="Times New Roman" w:cs="Times New Roman"/>
-          <w:sz w:val="24"/>
-          <w:szCs w:val="24"/>
-          <w:lang w:val="en-US" w:eastAsia="es-CO"/>
-        </w:rPr>
-        <w:t xml:space="preserve">            "Sid": "</w:t>
-      </w:r>
       <w:proofErr w:type="spellStart"/>
       <w:r>
         <w:rPr>
@@ -6565,7 +7310,7 @@
           <w:szCs w:val="24"/>
           <w:lang w:val="en-US" w:eastAsia="es-CO"/>
         </w:rPr>
-        <w:t>DenySensitiveAccess</w:t>
+        <w:t>cloudwatch:SetAlarmState</w:t>
       </w:r>
       <w:proofErr w:type="spellEnd"/>
       <w:r>
@@ -6575,560 +7320,6 @@
           <w:szCs w:val="24"/>
           <w:lang w:val="en-US" w:eastAsia="es-CO"/>
         </w:rPr>
-        <w:t>",</w:t>
-      </w:r>
-    </w:p>
-    <w:p>
-      <w:pPr>
-        <w:rPr>
-          <w:rFonts w:ascii="Times New Roman" w:hAnsi="Times New Roman" w:cs="Times New Roman"/>
-          <w:sz w:val="24"/>
-          <w:szCs w:val="24"/>
-          <w:lang w:val="en-US" w:eastAsia="es-CO"/>
-        </w:rPr>
-      </w:pPr>
-      <w:r>
-        <w:rPr>
-          <w:rFonts w:ascii="Times New Roman" w:hAnsi="Times New Roman" w:cs="Times New Roman"/>
-          <w:sz w:val="24"/>
-          <w:szCs w:val="24"/>
-          <w:lang w:val="en-US" w:eastAsia="es-CO"/>
-        </w:rPr>
-        <w:t xml:space="preserve">            "Effect": "Deny",</w:t>
-      </w:r>
-    </w:p>
-    <w:p>
-      <w:pPr>
-        <w:rPr>
-          <w:rFonts w:ascii="Times New Roman" w:hAnsi="Times New Roman" w:cs="Times New Roman"/>
-          <w:sz w:val="24"/>
-          <w:szCs w:val="24"/>
-          <w:lang w:val="en-US" w:eastAsia="es-CO"/>
-        </w:rPr>
-      </w:pPr>
-      <w:r>
-        <w:rPr>
-          <w:rFonts w:ascii="Times New Roman" w:hAnsi="Times New Roman" w:cs="Times New Roman"/>
-          <w:sz w:val="24"/>
-          <w:szCs w:val="24"/>
-          <w:lang w:val="en-US" w:eastAsia="es-CO"/>
-        </w:rPr>
-        <w:t xml:space="preserve">            "Action": [</w:t>
-      </w:r>
-    </w:p>
-    <w:p>
-      <w:pPr>
-        <w:rPr>
-          <w:rFonts w:ascii="Times New Roman" w:hAnsi="Times New Roman" w:cs="Times New Roman"/>
-          <w:sz w:val="24"/>
-          <w:szCs w:val="24"/>
-          <w:lang w:val="en-US" w:eastAsia="es-CO"/>
-        </w:rPr>
-      </w:pPr>
-      <w:r>
-        <w:rPr>
-          <w:rFonts w:ascii="Times New Roman" w:hAnsi="Times New Roman" w:cs="Times New Roman"/>
-          <w:sz w:val="24"/>
-          <w:szCs w:val="24"/>
-          <w:lang w:val="en-US" w:eastAsia="es-CO"/>
-        </w:rPr>
-        <w:t xml:space="preserve">                "s</w:t>
-      </w:r>
-      <w:proofErr w:type="gramStart"/>
-      <w:r>
-        <w:rPr>
-          <w:rFonts w:ascii="Times New Roman" w:hAnsi="Times New Roman" w:cs="Times New Roman"/>
-          <w:sz w:val="24"/>
-          <w:szCs w:val="24"/>
-          <w:lang w:val="en-US" w:eastAsia="es-CO"/>
-        </w:rPr>
-        <w:t>3:GetObject</w:t>
-      </w:r>
-      <w:proofErr w:type="gramEnd"/>
-      <w:r>
-        <w:rPr>
-          <w:rFonts w:ascii="Times New Roman" w:hAnsi="Times New Roman" w:cs="Times New Roman"/>
-          <w:sz w:val="24"/>
-          <w:szCs w:val="24"/>
-          <w:lang w:val="en-US" w:eastAsia="es-CO"/>
-        </w:rPr>
-        <w:t>",</w:t>
-      </w:r>
-    </w:p>
-    <w:p>
-      <w:pPr>
-        <w:rPr>
-          <w:rFonts w:ascii="Times New Roman" w:hAnsi="Times New Roman" w:cs="Times New Roman"/>
-          <w:sz w:val="24"/>
-          <w:szCs w:val="24"/>
-          <w:lang w:val="en-US" w:eastAsia="es-CO"/>
-        </w:rPr>
-      </w:pPr>
-      <w:r>
-        <w:rPr>
-          <w:rFonts w:ascii="Times New Roman" w:hAnsi="Times New Roman" w:cs="Times New Roman"/>
-          <w:sz w:val="24"/>
-          <w:szCs w:val="24"/>
-          <w:lang w:val="en-US" w:eastAsia="es-CO"/>
-        </w:rPr>
-        <w:t xml:space="preserve">                "s</w:t>
-      </w:r>
-      <w:proofErr w:type="gramStart"/>
-      <w:r>
-        <w:rPr>
-          <w:rFonts w:ascii="Times New Roman" w:hAnsi="Times New Roman" w:cs="Times New Roman"/>
-          <w:sz w:val="24"/>
-          <w:szCs w:val="24"/>
-          <w:lang w:val="en-US" w:eastAsia="es-CO"/>
-        </w:rPr>
-        <w:t>3:GetObjectAcl</w:t>
-      </w:r>
-      <w:proofErr w:type="gramEnd"/>
-      <w:r>
-        <w:rPr>
-          <w:rFonts w:ascii="Times New Roman" w:hAnsi="Times New Roman" w:cs="Times New Roman"/>
-          <w:sz w:val="24"/>
-          <w:szCs w:val="24"/>
-          <w:lang w:val="en-US" w:eastAsia="es-CO"/>
-        </w:rPr>
-        <w:t>",</w:t>
-      </w:r>
-    </w:p>
-    <w:p>
-      <w:pPr>
-        <w:rPr>
-          <w:rFonts w:ascii="Times New Roman" w:hAnsi="Times New Roman" w:cs="Times New Roman"/>
-          <w:sz w:val="24"/>
-          <w:szCs w:val="24"/>
-          <w:lang w:val="en-US" w:eastAsia="es-CO"/>
-        </w:rPr>
-      </w:pPr>
-      <w:r>
-        <w:rPr>
-          <w:rFonts w:ascii="Times New Roman" w:hAnsi="Times New Roman" w:cs="Times New Roman"/>
-          <w:sz w:val="24"/>
-          <w:szCs w:val="24"/>
-          <w:lang w:val="en-US" w:eastAsia="es-CO"/>
-        </w:rPr>
-        <w:t xml:space="preserve">                "s</w:t>
-      </w:r>
-      <w:proofErr w:type="gramStart"/>
-      <w:r>
-        <w:rPr>
-          <w:rFonts w:ascii="Times New Roman" w:hAnsi="Times New Roman" w:cs="Times New Roman"/>
-          <w:sz w:val="24"/>
-          <w:szCs w:val="24"/>
-          <w:lang w:val="en-US" w:eastAsia="es-CO"/>
-        </w:rPr>
-        <w:t>3:GetObjectVersion</w:t>
-      </w:r>
-      <w:proofErr w:type="gramEnd"/>
-      <w:r>
-        <w:rPr>
-          <w:rFonts w:ascii="Times New Roman" w:hAnsi="Times New Roman" w:cs="Times New Roman"/>
-          <w:sz w:val="24"/>
-          <w:szCs w:val="24"/>
-          <w:lang w:val="en-US" w:eastAsia="es-CO"/>
-        </w:rPr>
-        <w:t>",</w:t>
-      </w:r>
-    </w:p>
-    <w:p>
-      <w:pPr>
-        <w:rPr>
-          <w:rFonts w:ascii="Times New Roman" w:hAnsi="Times New Roman" w:cs="Times New Roman"/>
-          <w:sz w:val="24"/>
-          <w:szCs w:val="24"/>
-          <w:lang w:val="en-US" w:eastAsia="es-CO"/>
-        </w:rPr>
-      </w:pPr>
-      <w:r>
-        <w:rPr>
-          <w:rFonts w:ascii="Times New Roman" w:hAnsi="Times New Roman" w:cs="Times New Roman"/>
-          <w:sz w:val="24"/>
-          <w:szCs w:val="24"/>
-          <w:lang w:val="en-US" w:eastAsia="es-CO"/>
-        </w:rPr>
-        <w:t xml:space="preserve">                "s</w:t>
-      </w:r>
-      <w:proofErr w:type="gramStart"/>
-      <w:r>
-        <w:rPr>
-          <w:rFonts w:ascii="Times New Roman" w:hAnsi="Times New Roman" w:cs="Times New Roman"/>
-          <w:sz w:val="24"/>
-          <w:szCs w:val="24"/>
-          <w:lang w:val="en-US" w:eastAsia="es-CO"/>
-        </w:rPr>
-        <w:t>3:PutObject</w:t>
-      </w:r>
-      <w:proofErr w:type="gramEnd"/>
-      <w:r>
-        <w:rPr>
-          <w:rFonts w:ascii="Times New Roman" w:hAnsi="Times New Roman" w:cs="Times New Roman"/>
-          <w:sz w:val="24"/>
-          <w:szCs w:val="24"/>
-          <w:lang w:val="en-US" w:eastAsia="es-CO"/>
-        </w:rPr>
-        <w:t>",</w:t>
-      </w:r>
-    </w:p>
-    <w:p>
-      <w:pPr>
-        <w:rPr>
-          <w:rFonts w:ascii="Times New Roman" w:hAnsi="Times New Roman" w:cs="Times New Roman"/>
-          <w:sz w:val="24"/>
-          <w:szCs w:val="24"/>
-          <w:lang w:val="en-US" w:eastAsia="es-CO"/>
-        </w:rPr>
-      </w:pPr>
-      <w:r>
-        <w:rPr>
-          <w:rFonts w:ascii="Times New Roman" w:hAnsi="Times New Roman" w:cs="Times New Roman"/>
-          <w:sz w:val="24"/>
-          <w:szCs w:val="24"/>
-          <w:lang w:val="en-US" w:eastAsia="es-CO"/>
-        </w:rPr>
-        <w:t xml:space="preserve">                "s</w:t>
-      </w:r>
-      <w:proofErr w:type="gramStart"/>
-      <w:r>
-        <w:rPr>
-          <w:rFonts w:ascii="Times New Roman" w:hAnsi="Times New Roman" w:cs="Times New Roman"/>
-          <w:sz w:val="24"/>
-          <w:szCs w:val="24"/>
-          <w:lang w:val="en-US" w:eastAsia="es-CO"/>
-        </w:rPr>
-        <w:t>3:DeleteObject</w:t>
-      </w:r>
-      <w:proofErr w:type="gramEnd"/>
-      <w:r>
-        <w:rPr>
-          <w:rFonts w:ascii="Times New Roman" w:hAnsi="Times New Roman" w:cs="Times New Roman"/>
-          <w:sz w:val="24"/>
-          <w:szCs w:val="24"/>
-          <w:lang w:val="en-US" w:eastAsia="es-CO"/>
-        </w:rPr>
-        <w:t>",</w:t>
-      </w:r>
-    </w:p>
-    <w:p>
-      <w:pPr>
-        <w:rPr>
-          <w:rFonts w:ascii="Times New Roman" w:hAnsi="Times New Roman" w:cs="Times New Roman"/>
-          <w:sz w:val="24"/>
-          <w:szCs w:val="24"/>
-          <w:lang w:val="en-US" w:eastAsia="es-CO"/>
-        </w:rPr>
-      </w:pPr>
-      <w:r>
-        <w:rPr>
-          <w:rFonts w:ascii="Times New Roman" w:hAnsi="Times New Roman" w:cs="Times New Roman"/>
-          <w:sz w:val="24"/>
-          <w:szCs w:val="24"/>
-          <w:lang w:val="en-US" w:eastAsia="es-CO"/>
-        </w:rPr>
-        <w:t xml:space="preserve">                "s</w:t>
-      </w:r>
-      <w:proofErr w:type="gramStart"/>
-      <w:r>
-        <w:rPr>
-          <w:rFonts w:ascii="Times New Roman" w:hAnsi="Times New Roman" w:cs="Times New Roman"/>
-          <w:sz w:val="24"/>
-          <w:szCs w:val="24"/>
-          <w:lang w:val="en-US" w:eastAsia="es-CO"/>
-        </w:rPr>
-        <w:t>3:PutObjectAcl</w:t>
-      </w:r>
-      <w:proofErr w:type="gramEnd"/>
-      <w:r>
-        <w:rPr>
-          <w:rFonts w:ascii="Times New Roman" w:hAnsi="Times New Roman" w:cs="Times New Roman"/>
-          <w:sz w:val="24"/>
-          <w:szCs w:val="24"/>
-          <w:lang w:val="en-US" w:eastAsia="es-CO"/>
-        </w:rPr>
-        <w:t>",</w:t>
-      </w:r>
-    </w:p>
-    <w:p>
-      <w:pPr>
-        <w:rPr>
-          <w:rFonts w:ascii="Times New Roman" w:hAnsi="Times New Roman" w:cs="Times New Roman"/>
-          <w:sz w:val="24"/>
-          <w:szCs w:val="24"/>
-          <w:lang w:val="en-US" w:eastAsia="es-CO"/>
-        </w:rPr>
-      </w:pPr>
-      <w:r>
-        <w:rPr>
-          <w:rFonts w:ascii="Times New Roman" w:hAnsi="Times New Roman" w:cs="Times New Roman"/>
-          <w:sz w:val="24"/>
-          <w:szCs w:val="24"/>
-          <w:lang w:val="en-US" w:eastAsia="es-CO"/>
-        </w:rPr>
-        <w:t xml:space="preserve">                "</w:t>
-      </w:r>
-      <w:proofErr w:type="spellStart"/>
-      <w:proofErr w:type="gramStart"/>
-      <w:r>
-        <w:rPr>
-          <w:rFonts w:ascii="Times New Roman" w:hAnsi="Times New Roman" w:cs="Times New Roman"/>
-          <w:sz w:val="24"/>
-          <w:szCs w:val="24"/>
-          <w:lang w:val="en-US" w:eastAsia="es-CO"/>
-        </w:rPr>
-        <w:t>logs:GetLogEvents</w:t>
-      </w:r>
-      <w:proofErr w:type="spellEnd"/>
-      <w:proofErr w:type="gramEnd"/>
-      <w:r>
-        <w:rPr>
-          <w:rFonts w:ascii="Times New Roman" w:hAnsi="Times New Roman" w:cs="Times New Roman"/>
-          <w:sz w:val="24"/>
-          <w:szCs w:val="24"/>
-          <w:lang w:val="en-US" w:eastAsia="es-CO"/>
-        </w:rPr>
-        <w:t>",</w:t>
-      </w:r>
-    </w:p>
-    <w:p>
-      <w:pPr>
-        <w:rPr>
-          <w:rFonts w:ascii="Times New Roman" w:hAnsi="Times New Roman" w:cs="Times New Roman"/>
-          <w:sz w:val="24"/>
-          <w:szCs w:val="24"/>
-          <w:lang w:val="en-US" w:eastAsia="es-CO"/>
-        </w:rPr>
-      </w:pPr>
-      <w:r>
-        <w:rPr>
-          <w:rFonts w:ascii="Times New Roman" w:hAnsi="Times New Roman" w:cs="Times New Roman"/>
-          <w:sz w:val="24"/>
-          <w:szCs w:val="24"/>
-          <w:lang w:val="en-US" w:eastAsia="es-CO"/>
-        </w:rPr>
-        <w:t xml:space="preserve">                "</w:t>
-      </w:r>
-      <w:proofErr w:type="spellStart"/>
-      <w:proofErr w:type="gramStart"/>
-      <w:r>
-        <w:rPr>
-          <w:rFonts w:ascii="Times New Roman" w:hAnsi="Times New Roman" w:cs="Times New Roman"/>
-          <w:sz w:val="24"/>
-          <w:szCs w:val="24"/>
-          <w:lang w:val="en-US" w:eastAsia="es-CO"/>
-        </w:rPr>
-        <w:t>logs:FilterLogEvents</w:t>
-      </w:r>
-      <w:proofErr w:type="spellEnd"/>
-      <w:proofErr w:type="gramEnd"/>
-      <w:r>
-        <w:rPr>
-          <w:rFonts w:ascii="Times New Roman" w:hAnsi="Times New Roman" w:cs="Times New Roman"/>
-          <w:sz w:val="24"/>
-          <w:szCs w:val="24"/>
-          <w:lang w:val="en-US" w:eastAsia="es-CO"/>
-        </w:rPr>
-        <w:t>",</w:t>
-      </w:r>
-    </w:p>
-    <w:p>
-      <w:pPr>
-        <w:rPr>
-          <w:rFonts w:ascii="Times New Roman" w:hAnsi="Times New Roman" w:cs="Times New Roman"/>
-          <w:sz w:val="24"/>
-          <w:szCs w:val="24"/>
-          <w:lang w:val="en-US" w:eastAsia="es-CO"/>
-        </w:rPr>
-      </w:pPr>
-      <w:r>
-        <w:rPr>
-          <w:rFonts w:ascii="Times New Roman" w:hAnsi="Times New Roman" w:cs="Times New Roman"/>
-          <w:sz w:val="24"/>
-          <w:szCs w:val="24"/>
-          <w:lang w:val="en-US" w:eastAsia="es-CO"/>
-        </w:rPr>
-        <w:t xml:space="preserve">                "</w:t>
-      </w:r>
-      <w:proofErr w:type="spellStart"/>
-      <w:proofErr w:type="gramStart"/>
-      <w:r>
-        <w:rPr>
-          <w:rFonts w:ascii="Times New Roman" w:hAnsi="Times New Roman" w:cs="Times New Roman"/>
-          <w:sz w:val="24"/>
-          <w:szCs w:val="24"/>
-          <w:lang w:val="en-US" w:eastAsia="es-CO"/>
-        </w:rPr>
-        <w:t>iam</w:t>
-      </w:r>
-      <w:proofErr w:type="spellEnd"/>
-      <w:r>
-        <w:rPr>
-          <w:rFonts w:ascii="Times New Roman" w:hAnsi="Times New Roman" w:cs="Times New Roman"/>
-          <w:sz w:val="24"/>
-          <w:szCs w:val="24"/>
-          <w:lang w:val="en-US" w:eastAsia="es-CO"/>
-        </w:rPr>
-        <w:t>:*</w:t>
-      </w:r>
-      <w:proofErr w:type="gramEnd"/>
-      <w:r>
-        <w:rPr>
-          <w:rFonts w:ascii="Times New Roman" w:hAnsi="Times New Roman" w:cs="Times New Roman"/>
-          <w:sz w:val="24"/>
-          <w:szCs w:val="24"/>
-          <w:lang w:val="en-US" w:eastAsia="es-CO"/>
-        </w:rPr>
-        <w:t>",</w:t>
-      </w:r>
-    </w:p>
-    <w:p>
-      <w:pPr>
-        <w:rPr>
-          <w:rFonts w:ascii="Times New Roman" w:hAnsi="Times New Roman" w:cs="Times New Roman"/>
-          <w:sz w:val="24"/>
-          <w:szCs w:val="24"/>
-          <w:lang w:val="en-US" w:eastAsia="es-CO"/>
-        </w:rPr>
-      </w:pPr>
-      <w:r>
-        <w:rPr>
-          <w:rFonts w:ascii="Times New Roman" w:hAnsi="Times New Roman" w:cs="Times New Roman"/>
-          <w:sz w:val="24"/>
-          <w:szCs w:val="24"/>
-          <w:lang w:val="en-US" w:eastAsia="es-CO"/>
-        </w:rPr>
-        <w:t xml:space="preserve">                "</w:t>
-      </w:r>
-      <w:proofErr w:type="spellStart"/>
-      <w:proofErr w:type="gramStart"/>
-      <w:r>
-        <w:rPr>
-          <w:rFonts w:ascii="Times New Roman" w:hAnsi="Times New Roman" w:cs="Times New Roman"/>
-          <w:sz w:val="24"/>
-          <w:szCs w:val="24"/>
-          <w:lang w:val="en-US" w:eastAsia="es-CO"/>
-        </w:rPr>
-        <w:t>rds</w:t>
-      </w:r>
-      <w:proofErr w:type="spellEnd"/>
-      <w:r>
-        <w:rPr>
-          <w:rFonts w:ascii="Times New Roman" w:hAnsi="Times New Roman" w:cs="Times New Roman"/>
-          <w:sz w:val="24"/>
-          <w:szCs w:val="24"/>
-          <w:lang w:val="en-US" w:eastAsia="es-CO"/>
-        </w:rPr>
-        <w:t>:*</w:t>
-      </w:r>
-      <w:proofErr w:type="gramEnd"/>
-      <w:r>
-        <w:rPr>
-          <w:rFonts w:ascii="Times New Roman" w:hAnsi="Times New Roman" w:cs="Times New Roman"/>
-          <w:sz w:val="24"/>
-          <w:szCs w:val="24"/>
-          <w:lang w:val="en-US" w:eastAsia="es-CO"/>
-        </w:rPr>
-        <w:t>",</w:t>
-      </w:r>
-    </w:p>
-    <w:p>
-      <w:pPr>
-        <w:rPr>
-          <w:rFonts w:ascii="Times New Roman" w:hAnsi="Times New Roman" w:cs="Times New Roman"/>
-          <w:sz w:val="24"/>
-          <w:szCs w:val="24"/>
-          <w:lang w:val="en-US" w:eastAsia="es-CO"/>
-        </w:rPr>
-      </w:pPr>
-      <w:r>
-        <w:rPr>
-          <w:rFonts w:ascii="Times New Roman" w:hAnsi="Times New Roman" w:cs="Times New Roman"/>
-          <w:sz w:val="24"/>
-          <w:szCs w:val="24"/>
-          <w:lang w:val="en-US" w:eastAsia="es-CO"/>
-        </w:rPr>
-        <w:t xml:space="preserve">                "</w:t>
-      </w:r>
-      <w:proofErr w:type="spellStart"/>
-      <w:proofErr w:type="gramStart"/>
-      <w:r>
-        <w:rPr>
-          <w:rFonts w:ascii="Times New Roman" w:hAnsi="Times New Roman" w:cs="Times New Roman"/>
-          <w:sz w:val="24"/>
-          <w:szCs w:val="24"/>
-          <w:lang w:val="en-US" w:eastAsia="es-CO"/>
-        </w:rPr>
-        <w:t>aws</w:t>
-      </w:r>
-      <w:proofErr w:type="spellEnd"/>
-      <w:proofErr w:type="gramEnd"/>
-      <w:r>
-        <w:rPr>
-          <w:rFonts w:ascii="Times New Roman" w:hAnsi="Times New Roman" w:cs="Times New Roman"/>
-          <w:sz w:val="24"/>
-          <w:szCs w:val="24"/>
-          <w:lang w:val="en-US" w:eastAsia="es-CO"/>
-        </w:rPr>
-        <w:t>-</w:t>
-      </w:r>
-      <w:proofErr w:type="gramStart"/>
-      <w:r>
-        <w:rPr>
-          <w:rFonts w:ascii="Times New Roman" w:hAnsi="Times New Roman" w:cs="Times New Roman"/>
-          <w:sz w:val="24"/>
-          <w:szCs w:val="24"/>
-          <w:lang w:val="en-US" w:eastAsia="es-CO"/>
-        </w:rPr>
-        <w:t>portal:*</w:t>
-      </w:r>
-      <w:proofErr w:type="gramEnd"/>
-      <w:r>
-        <w:rPr>
-          <w:rFonts w:ascii="Times New Roman" w:hAnsi="Times New Roman" w:cs="Times New Roman"/>
-          <w:sz w:val="24"/>
-          <w:szCs w:val="24"/>
-          <w:lang w:val="en-US" w:eastAsia="es-CO"/>
-        </w:rPr>
-        <w:t>",</w:t>
-      </w:r>
-    </w:p>
-    <w:p>
-      <w:pPr>
-        <w:rPr>
-          <w:rFonts w:ascii="Times New Roman" w:hAnsi="Times New Roman" w:cs="Times New Roman"/>
-          <w:sz w:val="24"/>
-          <w:szCs w:val="24"/>
-          <w:lang w:val="en-US" w:eastAsia="es-CO"/>
-        </w:rPr>
-      </w:pPr>
-      <w:r>
-        <w:rPr>
-          <w:rFonts w:ascii="Times New Roman" w:hAnsi="Times New Roman" w:cs="Times New Roman"/>
-          <w:sz w:val="24"/>
-          <w:szCs w:val="24"/>
-          <w:lang w:val="en-US" w:eastAsia="es-CO"/>
-        </w:rPr>
-        <w:t xml:space="preserve">                "</w:t>
-      </w:r>
-      <w:proofErr w:type="gramStart"/>
-      <w:r>
-        <w:rPr>
-          <w:rFonts w:ascii="Times New Roman" w:hAnsi="Times New Roman" w:cs="Times New Roman"/>
-          <w:sz w:val="24"/>
-          <w:szCs w:val="24"/>
-          <w:lang w:val="en-US" w:eastAsia="es-CO"/>
-        </w:rPr>
-        <w:t>pricing:*</w:t>
-      </w:r>
-      <w:proofErr w:type="gramEnd"/>
-      <w:r>
-        <w:rPr>
-          <w:rFonts w:ascii="Times New Roman" w:hAnsi="Times New Roman" w:cs="Times New Roman"/>
-          <w:sz w:val="24"/>
-          <w:szCs w:val="24"/>
-          <w:lang w:val="en-US" w:eastAsia="es-CO"/>
-        </w:rPr>
         <w:t>"</w:t>
       </w:r>
     </w:p>
@@ -7138,784 +7329,26 @@
           <w:rFonts w:ascii="Times New Roman" w:hAnsi="Times New Roman" w:cs="Times New Roman"/>
           <w:sz w:val="24"/>
           <w:szCs w:val="24"/>
-          <w:lang w:val="en-US" w:eastAsia="es-CO"/>
-        </w:rPr>
-      </w:pPr>
-      <w:r>
-        <w:rPr>
-          <w:rFonts w:ascii="Times New Roman" w:hAnsi="Times New Roman" w:cs="Times New Roman"/>
-          <w:sz w:val="24"/>
-          <w:szCs w:val="24"/>
-          <w:lang w:val="en-US" w:eastAsia="es-CO"/>
-        </w:rPr>
-        <w:t xml:space="preserve">            ],</w:t>
-      </w:r>
-    </w:p>
-    <w:p>
-      <w:pPr>
-        <w:rPr>
-          <w:rFonts w:ascii="Times New Roman" w:hAnsi="Times New Roman" w:cs="Times New Roman"/>
-          <w:sz w:val="24"/>
-          <w:szCs w:val="24"/>
-          <w:lang w:val="en-US" w:eastAsia="es-CO"/>
-        </w:rPr>
-      </w:pPr>
-      <w:r>
-        <w:rPr>
-          <w:rFonts w:ascii="Times New Roman" w:hAnsi="Times New Roman" w:cs="Times New Roman"/>
-          <w:sz w:val="24"/>
-          <w:szCs w:val="24"/>
-          <w:lang w:val="en-US" w:eastAsia="es-CO"/>
-        </w:rPr>
-        <w:t xml:space="preserve">            "Resource": "*"</w:t>
-      </w:r>
-    </w:p>
-    <w:p>
-      <w:pPr>
-        <w:rPr>
-          <w:rFonts w:ascii="Times New Roman" w:hAnsi="Times New Roman" w:cs="Times New Roman"/>
-          <w:sz w:val="24"/>
-          <w:szCs w:val="24"/>
-          <w:lang w:val="en-US" w:eastAsia="es-CO"/>
-        </w:rPr>
-      </w:pPr>
-      <w:r>
-        <w:rPr>
-          <w:rFonts w:ascii="Times New Roman" w:hAnsi="Times New Roman" w:cs="Times New Roman"/>
-          <w:sz w:val="24"/>
-          <w:szCs w:val="24"/>
-          <w:lang w:val="en-US" w:eastAsia="es-CO"/>
-        </w:rPr>
-        <w:t xml:space="preserve">        },</w:t>
-      </w:r>
-    </w:p>
-    <w:p>
-      <w:pPr>
-        <w:rPr>
-          <w:rFonts w:ascii="Times New Roman" w:hAnsi="Times New Roman" w:cs="Times New Roman"/>
-          <w:sz w:val="24"/>
-          <w:szCs w:val="24"/>
-          <w:lang w:val="en-US" w:eastAsia="es-CO"/>
-        </w:rPr>
-      </w:pPr>
-      <w:r>
-        <w:rPr>
-          <w:rFonts w:ascii="Times New Roman" w:hAnsi="Times New Roman" w:cs="Times New Roman"/>
-          <w:sz w:val="24"/>
-          <w:szCs w:val="24"/>
-          <w:lang w:val="en-US" w:eastAsia="es-CO"/>
-        </w:rPr>
-        <w:t xml:space="preserve">        {</w:t>
-      </w:r>
-    </w:p>
-    <w:p>
-      <w:pPr>
-        <w:rPr>
-          <w:rFonts w:ascii="Times New Roman" w:hAnsi="Times New Roman" w:cs="Times New Roman"/>
-          <w:sz w:val="24"/>
-          <w:szCs w:val="24"/>
-          <w:lang w:val="en-US" w:eastAsia="es-CO"/>
-        </w:rPr>
-      </w:pPr>
-      <w:r>
-        <w:rPr>
-          <w:rFonts w:ascii="Times New Roman" w:hAnsi="Times New Roman" w:cs="Times New Roman"/>
-          <w:sz w:val="24"/>
-          <w:szCs w:val="24"/>
-          <w:lang w:val="en-US" w:eastAsia="es-CO"/>
-        </w:rPr>
-        <w:t xml:space="preserve">            "Sid": "</w:t>
-      </w:r>
-      <w:proofErr w:type="spellStart"/>
-      <w:r>
-        <w:rPr>
-          <w:rFonts w:ascii="Times New Roman" w:hAnsi="Times New Roman" w:cs="Times New Roman"/>
-          <w:sz w:val="24"/>
-          <w:szCs w:val="24"/>
-          <w:lang w:val="en-US" w:eastAsia="es-CO"/>
-        </w:rPr>
-        <w:t>DenyWriteOrModify</w:t>
-      </w:r>
-      <w:proofErr w:type="spellEnd"/>
-      <w:r>
-        <w:rPr>
-          <w:rFonts w:ascii="Times New Roman" w:hAnsi="Times New Roman" w:cs="Times New Roman"/>
-          <w:sz w:val="24"/>
-          <w:szCs w:val="24"/>
-          <w:lang w:val="en-US" w:eastAsia="es-CO"/>
-        </w:rPr>
-        <w:t>",</w:t>
-      </w:r>
-    </w:p>
-    <w:p>
-      <w:pPr>
-        <w:rPr>
-          <w:rFonts w:ascii="Times New Roman" w:hAnsi="Times New Roman" w:cs="Times New Roman"/>
-          <w:sz w:val="24"/>
-          <w:szCs w:val="24"/>
-          <w:lang w:val="en-US" w:eastAsia="es-CO"/>
-        </w:rPr>
-      </w:pPr>
-      <w:r>
-        <w:rPr>
-          <w:rFonts w:ascii="Times New Roman" w:hAnsi="Times New Roman" w:cs="Times New Roman"/>
-          <w:sz w:val="24"/>
-          <w:szCs w:val="24"/>
-          <w:lang w:val="en-US" w:eastAsia="es-CO"/>
-        </w:rPr>
-        <w:t xml:space="preserve">            "Effect": "Deny",</w:t>
-      </w:r>
-    </w:p>
-    <w:p>
-      <w:pPr>
-        <w:rPr>
-          <w:rFonts w:ascii="Times New Roman" w:hAnsi="Times New Roman" w:cs="Times New Roman"/>
-          <w:sz w:val="24"/>
-          <w:szCs w:val="24"/>
-          <w:lang w:val="en-US" w:eastAsia="es-CO"/>
-        </w:rPr>
-      </w:pPr>
-      <w:r>
-        <w:rPr>
-          <w:rFonts w:ascii="Times New Roman" w:hAnsi="Times New Roman" w:cs="Times New Roman"/>
-          <w:sz w:val="24"/>
-          <w:szCs w:val="24"/>
-          <w:lang w:val="en-US" w:eastAsia="es-CO"/>
-        </w:rPr>
-        <w:t xml:space="preserve">            "Action": [</w:t>
-      </w:r>
-    </w:p>
-    <w:p>
-      <w:pPr>
-        <w:rPr>
-          <w:rFonts w:ascii="Times New Roman" w:hAnsi="Times New Roman" w:cs="Times New Roman"/>
-          <w:sz w:val="24"/>
-          <w:szCs w:val="24"/>
-          <w:lang w:val="en-US" w:eastAsia="es-CO"/>
-        </w:rPr>
-      </w:pPr>
-      <w:r>
-        <w:rPr>
-          <w:rFonts w:ascii="Times New Roman" w:hAnsi="Times New Roman" w:cs="Times New Roman"/>
-          <w:sz w:val="24"/>
-          <w:szCs w:val="24"/>
-          <w:lang w:val="en-US" w:eastAsia="es-CO"/>
-        </w:rPr>
-        <w:t xml:space="preserve">                "ec</w:t>
-      </w:r>
-      <w:proofErr w:type="gramStart"/>
-      <w:r>
-        <w:rPr>
-          <w:rFonts w:ascii="Times New Roman" w:hAnsi="Times New Roman" w:cs="Times New Roman"/>
-          <w:sz w:val="24"/>
-          <w:szCs w:val="24"/>
-          <w:lang w:val="en-US" w:eastAsia="es-CO"/>
-        </w:rPr>
-        <w:t>2:RunInstances</w:t>
-      </w:r>
-      <w:proofErr w:type="gramEnd"/>
-      <w:r>
-        <w:rPr>
-          <w:rFonts w:ascii="Times New Roman" w:hAnsi="Times New Roman" w:cs="Times New Roman"/>
-          <w:sz w:val="24"/>
-          <w:szCs w:val="24"/>
-          <w:lang w:val="en-US" w:eastAsia="es-CO"/>
-        </w:rPr>
-        <w:t>",</w:t>
-      </w:r>
-    </w:p>
-    <w:p>
-      <w:pPr>
-        <w:rPr>
-          <w:rFonts w:ascii="Times New Roman" w:hAnsi="Times New Roman" w:cs="Times New Roman"/>
-          <w:sz w:val="24"/>
-          <w:szCs w:val="24"/>
-          <w:lang w:val="en-US" w:eastAsia="es-CO"/>
-        </w:rPr>
-      </w:pPr>
-      <w:r>
-        <w:rPr>
-          <w:rFonts w:ascii="Times New Roman" w:hAnsi="Times New Roman" w:cs="Times New Roman"/>
-          <w:sz w:val="24"/>
-          <w:szCs w:val="24"/>
-          <w:lang w:val="en-US" w:eastAsia="es-CO"/>
-        </w:rPr>
-        <w:t xml:space="preserve">                "ec</w:t>
-      </w:r>
-      <w:proofErr w:type="gramStart"/>
-      <w:r>
-        <w:rPr>
-          <w:rFonts w:ascii="Times New Roman" w:hAnsi="Times New Roman" w:cs="Times New Roman"/>
-          <w:sz w:val="24"/>
-          <w:szCs w:val="24"/>
-          <w:lang w:val="en-US" w:eastAsia="es-CO"/>
-        </w:rPr>
-        <w:t>2:StartInstances</w:t>
-      </w:r>
-      <w:proofErr w:type="gramEnd"/>
-      <w:r>
-        <w:rPr>
-          <w:rFonts w:ascii="Times New Roman" w:hAnsi="Times New Roman" w:cs="Times New Roman"/>
-          <w:sz w:val="24"/>
-          <w:szCs w:val="24"/>
-          <w:lang w:val="en-US" w:eastAsia="es-CO"/>
-        </w:rPr>
-        <w:t>",</w:t>
-      </w:r>
-    </w:p>
-    <w:p>
-      <w:pPr>
-        <w:rPr>
-          <w:rFonts w:ascii="Times New Roman" w:hAnsi="Times New Roman" w:cs="Times New Roman"/>
-          <w:sz w:val="24"/>
-          <w:szCs w:val="24"/>
-          <w:lang w:val="en-US" w:eastAsia="es-CO"/>
-        </w:rPr>
-      </w:pPr>
-      <w:r>
-        <w:rPr>
-          <w:rFonts w:ascii="Times New Roman" w:hAnsi="Times New Roman" w:cs="Times New Roman"/>
-          <w:sz w:val="24"/>
-          <w:szCs w:val="24"/>
-          <w:lang w:val="en-US" w:eastAsia="es-CO"/>
-        </w:rPr>
-        <w:t xml:space="preserve">                "ec</w:t>
-      </w:r>
-      <w:proofErr w:type="gramStart"/>
-      <w:r>
-        <w:rPr>
-          <w:rFonts w:ascii="Times New Roman" w:hAnsi="Times New Roman" w:cs="Times New Roman"/>
-          <w:sz w:val="24"/>
-          <w:szCs w:val="24"/>
-          <w:lang w:val="en-US" w:eastAsia="es-CO"/>
-        </w:rPr>
-        <w:t>2:StopInstances</w:t>
-      </w:r>
-      <w:proofErr w:type="gramEnd"/>
-      <w:r>
-        <w:rPr>
-          <w:rFonts w:ascii="Times New Roman" w:hAnsi="Times New Roman" w:cs="Times New Roman"/>
-          <w:sz w:val="24"/>
-          <w:szCs w:val="24"/>
-          <w:lang w:val="en-US" w:eastAsia="es-CO"/>
-        </w:rPr>
-        <w:t>",</w:t>
-      </w:r>
-    </w:p>
-    <w:p>
-      <w:pPr>
-        <w:rPr>
-          <w:rFonts w:ascii="Times New Roman" w:hAnsi="Times New Roman" w:cs="Times New Roman"/>
-          <w:sz w:val="24"/>
-          <w:szCs w:val="24"/>
-          <w:lang w:val="en-US" w:eastAsia="es-CO"/>
-        </w:rPr>
-      </w:pPr>
-      <w:r>
-        <w:rPr>
-          <w:rFonts w:ascii="Times New Roman" w:hAnsi="Times New Roman" w:cs="Times New Roman"/>
-          <w:sz w:val="24"/>
-          <w:szCs w:val="24"/>
-          <w:lang w:val="en-US" w:eastAsia="es-CO"/>
-        </w:rPr>
-        <w:t xml:space="preserve">                "ec</w:t>
-      </w:r>
-      <w:proofErr w:type="gramStart"/>
-      <w:r>
-        <w:rPr>
-          <w:rFonts w:ascii="Times New Roman" w:hAnsi="Times New Roman" w:cs="Times New Roman"/>
-          <w:sz w:val="24"/>
-          <w:szCs w:val="24"/>
-          <w:lang w:val="en-US" w:eastAsia="es-CO"/>
-        </w:rPr>
-        <w:t>2:TerminateInstances</w:t>
-      </w:r>
-      <w:proofErr w:type="gramEnd"/>
-      <w:r>
-        <w:rPr>
-          <w:rFonts w:ascii="Times New Roman" w:hAnsi="Times New Roman" w:cs="Times New Roman"/>
-          <w:sz w:val="24"/>
-          <w:szCs w:val="24"/>
-          <w:lang w:val="en-US" w:eastAsia="es-CO"/>
-        </w:rPr>
-        <w:t>",</w:t>
-      </w:r>
-    </w:p>
-    <w:p>
-      <w:pPr>
-        <w:rPr>
-          <w:rFonts w:ascii="Times New Roman" w:hAnsi="Times New Roman" w:cs="Times New Roman"/>
-          <w:sz w:val="24"/>
-          <w:szCs w:val="24"/>
-          <w:lang w:val="en-US" w:eastAsia="es-CO"/>
-        </w:rPr>
-      </w:pPr>
-      <w:r>
-        <w:rPr>
-          <w:rFonts w:ascii="Times New Roman" w:hAnsi="Times New Roman" w:cs="Times New Roman"/>
-          <w:sz w:val="24"/>
-          <w:szCs w:val="24"/>
-          <w:lang w:val="en-US" w:eastAsia="es-CO"/>
-        </w:rPr>
-        <w:t xml:space="preserve">                "</w:t>
-      </w:r>
-      <w:proofErr w:type="spellStart"/>
-      <w:proofErr w:type="gramStart"/>
-      <w:r>
-        <w:rPr>
-          <w:rFonts w:ascii="Times New Roman" w:hAnsi="Times New Roman" w:cs="Times New Roman"/>
-          <w:sz w:val="24"/>
-          <w:szCs w:val="24"/>
-          <w:lang w:val="en-US" w:eastAsia="es-CO"/>
-        </w:rPr>
-        <w:t>autoscaling:CreateAutoScalingGroup</w:t>
-      </w:r>
-      <w:proofErr w:type="spellEnd"/>
-      <w:proofErr w:type="gramEnd"/>
-      <w:r>
-        <w:rPr>
-          <w:rFonts w:ascii="Times New Roman" w:hAnsi="Times New Roman" w:cs="Times New Roman"/>
-          <w:sz w:val="24"/>
-          <w:szCs w:val="24"/>
-          <w:lang w:val="en-US" w:eastAsia="es-CO"/>
-        </w:rPr>
-        <w:t>",</w:t>
-      </w:r>
-    </w:p>
-    <w:p>
-      <w:pPr>
-        <w:rPr>
-          <w:rFonts w:ascii="Times New Roman" w:hAnsi="Times New Roman" w:cs="Times New Roman"/>
-          <w:sz w:val="24"/>
-          <w:szCs w:val="24"/>
-          <w:lang w:val="en-US" w:eastAsia="es-CO"/>
-        </w:rPr>
-      </w:pPr>
-      <w:r>
-        <w:rPr>
-          <w:rFonts w:ascii="Times New Roman" w:hAnsi="Times New Roman" w:cs="Times New Roman"/>
-          <w:sz w:val="24"/>
-          <w:szCs w:val="24"/>
-          <w:lang w:val="en-US" w:eastAsia="es-CO"/>
-        </w:rPr>
-        <w:t xml:space="preserve">                "</w:t>
-      </w:r>
-      <w:proofErr w:type="spellStart"/>
-      <w:proofErr w:type="gramStart"/>
-      <w:r>
-        <w:rPr>
-          <w:rFonts w:ascii="Times New Roman" w:hAnsi="Times New Roman" w:cs="Times New Roman"/>
-          <w:sz w:val="24"/>
-          <w:szCs w:val="24"/>
-          <w:lang w:val="en-US" w:eastAsia="es-CO"/>
-        </w:rPr>
-        <w:t>autoscaling:UpdateAutoScalingGroup</w:t>
-      </w:r>
-      <w:proofErr w:type="spellEnd"/>
-      <w:proofErr w:type="gramEnd"/>
-      <w:r>
-        <w:rPr>
-          <w:rFonts w:ascii="Times New Roman" w:hAnsi="Times New Roman" w:cs="Times New Roman"/>
-          <w:sz w:val="24"/>
-          <w:szCs w:val="24"/>
-          <w:lang w:val="en-US" w:eastAsia="es-CO"/>
-        </w:rPr>
-        <w:t>",</w:t>
-      </w:r>
-    </w:p>
-    <w:p>
-      <w:pPr>
-        <w:rPr>
-          <w:rFonts w:ascii="Times New Roman" w:hAnsi="Times New Roman" w:cs="Times New Roman"/>
-          <w:sz w:val="24"/>
-          <w:szCs w:val="24"/>
-          <w:lang w:val="en-US" w:eastAsia="es-CO"/>
-        </w:rPr>
-      </w:pPr>
-      <w:r>
-        <w:rPr>
-          <w:rFonts w:ascii="Times New Roman" w:hAnsi="Times New Roman" w:cs="Times New Roman"/>
-          <w:sz w:val="24"/>
-          <w:szCs w:val="24"/>
-          <w:lang w:val="en-US" w:eastAsia="es-CO"/>
-        </w:rPr>
-        <w:t xml:space="preserve">                "</w:t>
-      </w:r>
-      <w:proofErr w:type="spellStart"/>
-      <w:proofErr w:type="gramStart"/>
-      <w:r>
-        <w:rPr>
-          <w:rFonts w:ascii="Times New Roman" w:hAnsi="Times New Roman" w:cs="Times New Roman"/>
-          <w:sz w:val="24"/>
-          <w:szCs w:val="24"/>
-          <w:lang w:val="en-US" w:eastAsia="es-CO"/>
-        </w:rPr>
-        <w:t>autoscaling:DeleteAutoScalingGroup</w:t>
-      </w:r>
-      <w:proofErr w:type="spellEnd"/>
-      <w:proofErr w:type="gramEnd"/>
-      <w:r>
-        <w:rPr>
-          <w:rFonts w:ascii="Times New Roman" w:hAnsi="Times New Roman" w:cs="Times New Roman"/>
-          <w:sz w:val="24"/>
-          <w:szCs w:val="24"/>
-          <w:lang w:val="en-US" w:eastAsia="es-CO"/>
-        </w:rPr>
-        <w:t>",</w:t>
-      </w:r>
-    </w:p>
-    <w:p>
-      <w:pPr>
-        <w:rPr>
-          <w:rFonts w:ascii="Times New Roman" w:hAnsi="Times New Roman" w:cs="Times New Roman"/>
-          <w:sz w:val="24"/>
-          <w:szCs w:val="24"/>
-          <w:lang w:val="en-US" w:eastAsia="es-CO"/>
-        </w:rPr>
-      </w:pPr>
-      <w:r>
-        <w:rPr>
-          <w:rFonts w:ascii="Times New Roman" w:hAnsi="Times New Roman" w:cs="Times New Roman"/>
-          <w:sz w:val="24"/>
-          <w:szCs w:val="24"/>
-          <w:lang w:val="en-US" w:eastAsia="es-CO"/>
-        </w:rPr>
-        <w:t xml:space="preserve">                "</w:t>
-      </w:r>
-      <w:proofErr w:type="spellStart"/>
-      <w:proofErr w:type="gramStart"/>
-      <w:r>
-        <w:rPr>
-          <w:rFonts w:ascii="Times New Roman" w:hAnsi="Times New Roman" w:cs="Times New Roman"/>
-          <w:sz w:val="24"/>
-          <w:szCs w:val="24"/>
-          <w:lang w:val="en-US" w:eastAsia="es-CO"/>
-        </w:rPr>
-        <w:t>elasticloadbalancing:RegisterTargets</w:t>
-      </w:r>
-      <w:proofErr w:type="spellEnd"/>
-      <w:proofErr w:type="gramEnd"/>
-      <w:r>
-        <w:rPr>
-          <w:rFonts w:ascii="Times New Roman" w:hAnsi="Times New Roman" w:cs="Times New Roman"/>
-          <w:sz w:val="24"/>
-          <w:szCs w:val="24"/>
-          <w:lang w:val="en-US" w:eastAsia="es-CO"/>
-        </w:rPr>
-        <w:t>",</w:t>
-      </w:r>
-    </w:p>
-    <w:p>
-      <w:pPr>
-        <w:rPr>
-          <w:rFonts w:ascii="Times New Roman" w:hAnsi="Times New Roman" w:cs="Times New Roman"/>
-          <w:sz w:val="24"/>
-          <w:szCs w:val="24"/>
-          <w:lang w:val="en-US" w:eastAsia="es-CO"/>
-        </w:rPr>
-      </w:pPr>
-      <w:r>
-        <w:rPr>
-          <w:rFonts w:ascii="Times New Roman" w:hAnsi="Times New Roman" w:cs="Times New Roman"/>
-          <w:sz w:val="24"/>
-          <w:szCs w:val="24"/>
-          <w:lang w:val="en-US" w:eastAsia="es-CO"/>
-        </w:rPr>
-        <w:t xml:space="preserve">                "</w:t>
-      </w:r>
-      <w:proofErr w:type="spellStart"/>
-      <w:proofErr w:type="gramStart"/>
-      <w:r>
-        <w:rPr>
-          <w:rFonts w:ascii="Times New Roman" w:hAnsi="Times New Roman" w:cs="Times New Roman"/>
-          <w:sz w:val="24"/>
-          <w:szCs w:val="24"/>
-          <w:lang w:val="en-US" w:eastAsia="es-CO"/>
-        </w:rPr>
-        <w:t>elasticloadbalancing:DeregisterTargets</w:t>
-      </w:r>
-      <w:proofErr w:type="spellEnd"/>
-      <w:proofErr w:type="gramEnd"/>
-      <w:r>
-        <w:rPr>
-          <w:rFonts w:ascii="Times New Roman" w:hAnsi="Times New Roman" w:cs="Times New Roman"/>
-          <w:sz w:val="24"/>
-          <w:szCs w:val="24"/>
-          <w:lang w:val="en-US" w:eastAsia="es-CO"/>
-        </w:rPr>
-        <w:t>",</w:t>
-      </w:r>
-    </w:p>
-    <w:p>
-      <w:pPr>
-        <w:rPr>
-          <w:rFonts w:ascii="Times New Roman" w:hAnsi="Times New Roman" w:cs="Times New Roman"/>
-          <w:sz w:val="24"/>
-          <w:szCs w:val="24"/>
-          <w:lang w:val="en-US" w:eastAsia="es-CO"/>
-        </w:rPr>
-      </w:pPr>
-      <w:r>
-        <w:rPr>
-          <w:rFonts w:ascii="Times New Roman" w:hAnsi="Times New Roman" w:cs="Times New Roman"/>
-          <w:sz w:val="24"/>
-          <w:szCs w:val="24"/>
-          <w:lang w:val="en-US" w:eastAsia="es-CO"/>
-        </w:rPr>
-        <w:t xml:space="preserve">                "</w:t>
-      </w:r>
-      <w:proofErr w:type="spellStart"/>
-      <w:proofErr w:type="gramStart"/>
-      <w:r>
-        <w:rPr>
-          <w:rFonts w:ascii="Times New Roman" w:hAnsi="Times New Roman" w:cs="Times New Roman"/>
-          <w:sz w:val="24"/>
-          <w:szCs w:val="24"/>
-          <w:lang w:val="en-US" w:eastAsia="es-CO"/>
-        </w:rPr>
-        <w:t>elasticloadbalancing:CreateLoadBalancer</w:t>
-      </w:r>
-      <w:proofErr w:type="spellEnd"/>
-      <w:proofErr w:type="gramEnd"/>
-      <w:r>
-        <w:rPr>
-          <w:rFonts w:ascii="Times New Roman" w:hAnsi="Times New Roman" w:cs="Times New Roman"/>
-          <w:sz w:val="24"/>
-          <w:szCs w:val="24"/>
-          <w:lang w:val="en-US" w:eastAsia="es-CO"/>
-        </w:rPr>
-        <w:t>",</w:t>
-      </w:r>
-    </w:p>
-    <w:p>
-      <w:pPr>
-        <w:rPr>
-          <w:rFonts w:ascii="Times New Roman" w:hAnsi="Times New Roman" w:cs="Times New Roman"/>
-          <w:sz w:val="24"/>
-          <w:szCs w:val="24"/>
-          <w:lang w:val="en-US" w:eastAsia="es-CO"/>
-        </w:rPr>
-      </w:pPr>
-      <w:r>
-        <w:rPr>
-          <w:rFonts w:ascii="Times New Roman" w:hAnsi="Times New Roman" w:cs="Times New Roman"/>
-          <w:sz w:val="24"/>
-          <w:szCs w:val="24"/>
-          <w:lang w:val="en-US" w:eastAsia="es-CO"/>
-        </w:rPr>
-        <w:t xml:space="preserve">                "</w:t>
-      </w:r>
-      <w:proofErr w:type="spellStart"/>
-      <w:proofErr w:type="gramStart"/>
-      <w:r>
-        <w:rPr>
-          <w:rFonts w:ascii="Times New Roman" w:hAnsi="Times New Roman" w:cs="Times New Roman"/>
-          <w:sz w:val="24"/>
-          <w:szCs w:val="24"/>
-          <w:lang w:val="en-US" w:eastAsia="es-CO"/>
-        </w:rPr>
-        <w:t>elasticloadbalancing:DeleteLoadBalancer</w:t>
-      </w:r>
-      <w:proofErr w:type="spellEnd"/>
-      <w:proofErr w:type="gramEnd"/>
-      <w:r>
-        <w:rPr>
-          <w:rFonts w:ascii="Times New Roman" w:hAnsi="Times New Roman" w:cs="Times New Roman"/>
-          <w:sz w:val="24"/>
-          <w:szCs w:val="24"/>
-          <w:lang w:val="en-US" w:eastAsia="es-CO"/>
-        </w:rPr>
-        <w:t>",</w:t>
-      </w:r>
-    </w:p>
-    <w:p>
-      <w:pPr>
-        <w:rPr>
-          <w:rFonts w:ascii="Times New Roman" w:hAnsi="Times New Roman" w:cs="Times New Roman"/>
-          <w:sz w:val="24"/>
-          <w:szCs w:val="24"/>
-          <w:lang w:val="en-US" w:eastAsia="es-CO"/>
-        </w:rPr>
-      </w:pPr>
-      <w:r>
-        <w:rPr>
-          <w:rFonts w:ascii="Times New Roman" w:hAnsi="Times New Roman" w:cs="Times New Roman"/>
-          <w:sz w:val="24"/>
-          <w:szCs w:val="24"/>
-          <w:lang w:val="en-US" w:eastAsia="es-CO"/>
-        </w:rPr>
-        <w:t xml:space="preserve">                "</w:t>
-      </w:r>
-      <w:proofErr w:type="spellStart"/>
-      <w:proofErr w:type="gramStart"/>
-      <w:r>
-        <w:rPr>
-          <w:rFonts w:ascii="Times New Roman" w:hAnsi="Times New Roman" w:cs="Times New Roman"/>
-          <w:sz w:val="24"/>
-          <w:szCs w:val="24"/>
-          <w:lang w:val="en-US" w:eastAsia="es-CO"/>
-        </w:rPr>
-        <w:t>cloudwatch:PutMetricData</w:t>
-      </w:r>
-      <w:proofErr w:type="spellEnd"/>
-      <w:proofErr w:type="gramEnd"/>
-      <w:r>
-        <w:rPr>
-          <w:rFonts w:ascii="Times New Roman" w:hAnsi="Times New Roman" w:cs="Times New Roman"/>
-          <w:sz w:val="24"/>
-          <w:szCs w:val="24"/>
-          <w:lang w:val="en-US" w:eastAsia="es-CO"/>
-        </w:rPr>
-        <w:t>",</w:t>
-      </w:r>
-    </w:p>
-    <w:p>
-      <w:pPr>
-        <w:rPr>
-          <w:rFonts w:ascii="Times New Roman" w:hAnsi="Times New Roman" w:cs="Times New Roman"/>
-          <w:sz w:val="24"/>
-          <w:szCs w:val="24"/>
-          <w:lang w:val="en-US" w:eastAsia="es-CO"/>
-        </w:rPr>
-      </w:pPr>
-      <w:r>
-        <w:rPr>
-          <w:rFonts w:ascii="Times New Roman" w:hAnsi="Times New Roman" w:cs="Times New Roman"/>
-          <w:sz w:val="24"/>
-          <w:szCs w:val="24"/>
-          <w:lang w:val="en-US" w:eastAsia="es-CO"/>
-        </w:rPr>
-        <w:t xml:space="preserve">                "</w:t>
-      </w:r>
-      <w:proofErr w:type="spellStart"/>
-      <w:proofErr w:type="gramStart"/>
-      <w:r>
-        <w:rPr>
-          <w:rFonts w:ascii="Times New Roman" w:hAnsi="Times New Roman" w:cs="Times New Roman"/>
-          <w:sz w:val="24"/>
-          <w:szCs w:val="24"/>
-          <w:lang w:val="en-US" w:eastAsia="es-CO"/>
-        </w:rPr>
-        <w:t>cloudwatch:PutDashboard</w:t>
-      </w:r>
-      <w:proofErr w:type="spellEnd"/>
-      <w:proofErr w:type="gramEnd"/>
-      <w:r>
-        <w:rPr>
-          <w:rFonts w:ascii="Times New Roman" w:hAnsi="Times New Roman" w:cs="Times New Roman"/>
-          <w:sz w:val="24"/>
-          <w:szCs w:val="24"/>
-          <w:lang w:val="en-US" w:eastAsia="es-CO"/>
-        </w:rPr>
-        <w:t>",</w:t>
-      </w:r>
-    </w:p>
-    <w:p>
-      <w:pPr>
-        <w:rPr>
-          <w:rFonts w:ascii="Times New Roman" w:hAnsi="Times New Roman" w:cs="Times New Roman"/>
-          <w:sz w:val="24"/>
-          <w:szCs w:val="24"/>
-          <w:lang w:val="en-US" w:eastAsia="es-CO"/>
-        </w:rPr>
-      </w:pPr>
-      <w:r>
-        <w:rPr>
-          <w:rFonts w:ascii="Times New Roman" w:hAnsi="Times New Roman" w:cs="Times New Roman"/>
-          <w:sz w:val="24"/>
-          <w:szCs w:val="24"/>
-          <w:lang w:val="en-US" w:eastAsia="es-CO"/>
-        </w:rPr>
-        <w:t xml:space="preserve">                "</w:t>
-      </w:r>
-      <w:proofErr w:type="spellStart"/>
-      <w:proofErr w:type="gramStart"/>
-      <w:r>
-        <w:rPr>
-          <w:rFonts w:ascii="Times New Roman" w:hAnsi="Times New Roman" w:cs="Times New Roman"/>
-          <w:sz w:val="24"/>
-          <w:szCs w:val="24"/>
-          <w:lang w:val="en-US" w:eastAsia="es-CO"/>
-        </w:rPr>
-        <w:t>cloudwatch:DeleteAlarms</w:t>
-      </w:r>
-      <w:proofErr w:type="spellEnd"/>
-      <w:proofErr w:type="gramEnd"/>
-      <w:r>
-        <w:rPr>
-          <w:rFonts w:ascii="Times New Roman" w:hAnsi="Times New Roman" w:cs="Times New Roman"/>
-          <w:sz w:val="24"/>
-          <w:szCs w:val="24"/>
-          <w:lang w:val="en-US" w:eastAsia="es-CO"/>
-        </w:rPr>
-        <w:t>",</w:t>
-      </w:r>
-    </w:p>
-    <w:p>
-      <w:pPr>
-        <w:rPr>
-          <w:rFonts w:ascii="Times New Roman" w:hAnsi="Times New Roman" w:cs="Times New Roman"/>
-          <w:sz w:val="24"/>
-          <w:szCs w:val="24"/>
-          <w:lang w:val="es-MX" w:eastAsia="es-CO"/>
-        </w:rPr>
-      </w:pPr>
-      <w:r>
-        <w:rPr>
-          <w:rFonts w:ascii="Times New Roman" w:hAnsi="Times New Roman" w:cs="Times New Roman"/>
-          <w:sz w:val="24"/>
-          <w:szCs w:val="24"/>
-          <w:lang w:val="en-US" w:eastAsia="es-CO"/>
-        </w:rPr>
-        <w:t xml:space="preserve">                </w:t>
-      </w:r>
-      <w:r>
-        <w:rPr>
-          <w:rFonts w:ascii="Times New Roman" w:hAnsi="Times New Roman" w:cs="Times New Roman"/>
-          <w:sz w:val="24"/>
-          <w:szCs w:val="24"/>
-          <w:lang w:val="es-MX" w:eastAsia="es-CO"/>
-        </w:rPr>
-        <w:t>"</w:t>
-      </w:r>
-      <w:proofErr w:type="spellStart"/>
-      <w:r>
-        <w:rPr>
-          <w:rFonts w:ascii="Times New Roman" w:hAnsi="Times New Roman" w:cs="Times New Roman"/>
-          <w:sz w:val="24"/>
-          <w:szCs w:val="24"/>
-          <w:lang w:val="es-MX" w:eastAsia="es-CO"/>
-        </w:rPr>
-        <w:t>cloudwatch:SetAlarmState</w:t>
-      </w:r>
-      <w:proofErr w:type="spellEnd"/>
-      <w:r>
-        <w:rPr>
-          <w:rFonts w:ascii="Times New Roman" w:hAnsi="Times New Roman" w:cs="Times New Roman"/>
-          <w:sz w:val="24"/>
-          <w:szCs w:val="24"/>
-          <w:lang w:val="es-MX" w:eastAsia="es-CO"/>
-        </w:rPr>
-        <w:t>"</w:t>
-      </w:r>
-    </w:p>
-    <w:p>
-      <w:pPr>
-        <w:rPr>
-          <w:rFonts w:ascii="Times New Roman" w:hAnsi="Times New Roman" w:cs="Times New Roman"/>
-          <w:sz w:val="24"/>
-          <w:szCs w:val="24"/>
-          <w:lang w:val="es-MX" w:eastAsia="es-CO"/>
-        </w:rPr>
-      </w:pPr>
-      <w:r>
-        <w:rPr>
-          <w:rFonts w:ascii="Times New Roman" w:hAnsi="Times New Roman" w:cs="Times New Roman"/>
-          <w:sz w:val="24"/>
-          <w:szCs w:val="24"/>
-          <w:lang w:val="es-MX" w:eastAsia="es-CO"/>
-        </w:rPr>
-        <w:t xml:space="preserve">            ],</w:t>
+          <w:lang w:val="es-MX" w:eastAsia="es-CO"/>
+        </w:rPr>
+      </w:pPr>
+      <w:r>
+        <w:rPr>
+          <w:rFonts w:ascii="Times New Roman" w:hAnsi="Times New Roman" w:cs="Times New Roman"/>
+          <w:sz w:val="24"/>
+          <w:szCs w:val="24"/>
+          <w:lang w:val="en-US" w:eastAsia="es-CO"/>
+        </w:rPr>
+        <w:t xml:space="preserve">            </w:t>
+      </w:r>
+      <w:r>
+        <w:rPr>
+          <w:rFonts w:ascii="Times New Roman" w:hAnsi="Times New Roman" w:cs="Times New Roman"/>
+          <w:sz w:val="24"/>
+          <w:szCs w:val="24"/>
+          <w:lang w:val="es-MX" w:eastAsia="es-CO"/>
+        </w:rPr>
+        <w:t>],</w:t>
       </w:r>
     </w:p>
     <w:p>
@@ -8471,6 +7904,160 @@
           <w:lang w:val="es-MX" w:eastAsia="es-CO"/>
         </w:rPr>
       </w:pPr>
+    </w:p>
+    <w:p>
+      <w:pPr>
+        <w:rPr>
+          <w:rFonts w:ascii="Times New Roman" w:hAnsi="Times New Roman" w:cs="Times New Roman"/>
+          <w:b/>
+          <w:bCs/>
+          <w:sz w:val="28"/>
+          <w:szCs w:val="28"/>
+          <w:lang w:val="es-MX" w:eastAsia="es-CO"/>
+        </w:rPr>
+      </w:pPr>
+      <w:r>
+        <w:rPr>
+          <w:rFonts w:ascii="Times New Roman" w:hAnsi="Times New Roman" w:cs="Times New Roman"/>
+          <w:b/>
+          <w:bCs/>
+          <w:sz w:val="28"/>
+          <w:szCs w:val="28"/>
+          <w:lang w:val="es-MX" w:eastAsia="es-CO"/>
+        </w:rPr>
+        <w:t>Acceso a</w:t>
+      </w:r>
+      <w:r>
+        <w:rPr>
+          <w:rFonts w:ascii="Times New Roman" w:hAnsi="Times New Roman" w:cs="Times New Roman"/>
+          <w:b/>
+          <w:bCs/>
+          <w:sz w:val="28"/>
+          <w:szCs w:val="28"/>
+          <w:lang w:val="es-MX" w:eastAsia="es-CO"/>
+        </w:rPr>
+        <w:t>l Usuario IAM</w:t>
+      </w:r>
+    </w:p>
+    <w:p>
+      <w:pPr>
+        <w:rPr>
+          <w:rFonts w:ascii="Times New Roman" w:hAnsi="Times New Roman" w:cs="Times New Roman"/>
+          <w:b/>
+          <w:bCs/>
+          <w:sz w:val="28"/>
+          <w:szCs w:val="28"/>
+          <w:lang w:val="es-MX" w:eastAsia="es-CO"/>
+        </w:rPr>
+      </w:pPr>
+      <w:r>
+        <w:rPr>
+          <w:rFonts w:ascii="Times New Roman" w:hAnsi="Times New Roman" w:cs="Times New Roman"/>
+          <w:sz w:val="28"/>
+          <w:szCs w:val="28"/>
+          <w:lang w:val="es-MX" w:eastAsia="es-CO"/>
+        </w:rPr>
+        <w:t>Nombre de usuario</w:t>
+      </w:r>
+      <w:r>
+        <w:rPr>
+          <w:rFonts w:ascii="Times New Roman" w:hAnsi="Times New Roman" w:cs="Times New Roman"/>
+          <w:sz w:val="28"/>
+          <w:szCs w:val="28"/>
+          <w:lang w:val="es-MX" w:eastAsia="es-CO"/>
+        </w:rPr>
+        <w:t xml:space="preserve"> = </w:t>
+      </w:r>
+      <w:r>
+        <w:rPr>
+          <w:rFonts w:ascii="Times New Roman" w:hAnsi="Times New Roman" w:cs="Times New Roman"/>
+          <w:sz w:val="28"/>
+          <w:szCs w:val="28"/>
+          <w:lang w:val="es-MX" w:eastAsia="es-CO"/>
+        </w:rPr>
+        <w:t>auditor-user</w:t>
+      </w:r>
+      <w:r>
+        <w:rPr>
+          <w:rFonts w:ascii="Times New Roman" w:hAnsi="Times New Roman" w:cs="Times New Roman"/>
+          <w:sz w:val="28"/>
+          <w:szCs w:val="28"/>
+          <w:lang w:val="es-MX" w:eastAsia="es-CO"/>
+        </w:rPr>
+        <w:br/>
+      </w:r>
+      <w:r>
+        <w:rPr>
+          <w:rFonts w:ascii="Times New Roman" w:hAnsi="Times New Roman" w:cs="Times New Roman"/>
+          <w:sz w:val="28"/>
+          <w:szCs w:val="28"/>
+          <w:lang w:val="es-MX" w:eastAsia="es-CO"/>
+        </w:rPr>
+        <w:t>Contraseña</w:t>
+      </w:r>
+      <w:r>
+        <w:rPr>
+          <w:rFonts w:ascii="Times New Roman" w:hAnsi="Times New Roman" w:cs="Times New Roman"/>
+          <w:sz w:val="28"/>
+          <w:szCs w:val="28"/>
+          <w:lang w:val="es-MX" w:eastAsia="es-CO"/>
+        </w:rPr>
+        <w:t xml:space="preserve"> = </w:t>
+      </w:r>
+      <w:r>
+        <w:rPr>
+          <w:rFonts w:ascii="Times New Roman" w:hAnsi="Times New Roman" w:cs="Times New Roman"/>
+          <w:sz w:val="28"/>
+          <w:szCs w:val="28"/>
+          <w:lang w:val="es-MX" w:eastAsia="es-CO"/>
+        </w:rPr>
+        <w:t>molina211*</w:t>
+      </w:r>
+      <w:r>
+        <w:rPr>
+          <w:rFonts w:ascii="Times New Roman" w:hAnsi="Times New Roman" w:cs="Times New Roman"/>
+          <w:sz w:val="28"/>
+          <w:szCs w:val="28"/>
+          <w:lang w:val="es-MX" w:eastAsia="es-CO"/>
+        </w:rPr>
+        <w:br/>
+      </w:r>
+      <w:r>
+        <w:rPr>
+          <w:rFonts w:ascii="Times New Roman" w:hAnsi="Times New Roman" w:cs="Times New Roman"/>
+          <w:sz w:val="28"/>
+          <w:szCs w:val="28"/>
+          <w:lang w:val="es-MX" w:eastAsia="es-CO"/>
+        </w:rPr>
+        <w:t>URL de inicio de sesión de la consola</w:t>
+      </w:r>
+      <w:r>
+        <w:rPr>
+          <w:rFonts w:ascii="Times New Roman" w:hAnsi="Times New Roman" w:cs="Times New Roman"/>
+          <w:sz w:val="28"/>
+          <w:szCs w:val="28"/>
+          <w:lang w:val="es-MX" w:eastAsia="es-CO"/>
+        </w:rPr>
+        <w:t xml:space="preserve"> =</w:t>
+      </w:r>
+      <w:r>
+        <w:rPr>
+          <w:rFonts w:ascii="Times New Roman" w:hAnsi="Times New Roman" w:cs="Times New Roman"/>
+          <w:sz w:val="28"/>
+          <w:szCs w:val="28"/>
+          <w:lang w:val="es-MX" w:eastAsia="es-CO"/>
+        </w:rPr>
+        <w:t xml:space="preserve"> </w:t>
+      </w:r>
+      <w:r>
+        <w:rPr>
+          <w:rFonts w:ascii="Times New Roman" w:hAnsi="Times New Roman" w:cs="Times New Roman"/>
+          <w:sz w:val="28"/>
+          <w:szCs w:val="28"/>
+          <w:lang w:val="es-MX" w:eastAsia="es-CO"/>
+        </w:rPr>
+        <w:t>https://090208085177.signin.aws.amazon.com/console</w:t>
+      </w:r>
     </w:p>
     <w:sectPr>
       <w:headerReference w:type="default" r:id="rId17"/>
@@ -14979,6 +14566,7 @@
   <w:style w:type="character" w:default="1" w:styleId="Fuentedeprrafopredeter">
     <w:name w:val="Default Paragraph Font"/>
     <w:uiPriority w:val="1"/>
+    <w:semiHidden/>
     <w:unhideWhenUsed/>
   </w:style>
   <w:style w:type="table" w:default="1" w:styleId="Tablanormal">

</xml_diff>